<commit_message>
añadida la doc final en PDF
</commit_message>
<xml_diff>
--- a/DOCUMENTACION/DocumentaciónFINAL.docx
+++ b/DOCUMENTACION/DocumentaciónFINAL.docx
@@ -941,12 +941,10 @@
                                       <w:color w:val="808080" w:themeColor="text1" w:themeTint="7F"/>
                                       <w:sz w:val="32"/>
                                       <w:szCs w:val="32"/>
+                                      <w:lang w:val="es-ES"/>
                                     </w:rPr>
                                     <w:alias w:val="Organización"/>
                                     <w:id w:val="15866524"/>
-                                    <w:placeholder>
-                                      <w:docPart w:val="7B7317411A0E4E9C8690C74D5C4E7F29"/>
-                                    </w:placeholder>
                                     <w:dataBinding w:prefixMappings="xmlns:ns0='http://schemas.openxmlformats.org/officeDocument/2006/extended-properties'" w:xpath="/ns0:Properties[1]/ns0:Company[1]" w:storeItemID="{6668398D-A668-4E3E-A5EB-62B293D839F1}"/>
                                     <w:text/>
                                   </w:sdtPr>
@@ -961,6 +959,7 @@
                                           <w:color w:val="808080" w:themeColor="text1" w:themeTint="7F"/>
                                           <w:sz w:val="32"/>
                                           <w:szCs w:val="32"/>
+                                          <w:lang w:val="es-ES"/>
                                         </w:rPr>
                                       </w:pPr>
                                       <w:r>
@@ -970,6 +969,7 @@
                                           <w:color w:val="808080" w:themeColor="text1" w:themeTint="7F"/>
                                           <w:sz w:val="32"/>
                                           <w:szCs w:val="32"/>
+                                          <w:lang w:val="es-ES"/>
                                         </w:rPr>
                                         <w:t>Escuela de Ingeniería Informática de Oviedo</w:t>
                                       </w:r>
@@ -985,6 +985,7 @@
                                       <w:color w:val="808080" w:themeColor="text1" w:themeTint="7F"/>
                                       <w:sz w:val="32"/>
                                       <w:szCs w:val="32"/>
+                                      <w:lang w:val="es-ES"/>
                                     </w:rPr>
                                   </w:pPr>
                                 </w:p>
@@ -1122,6 +1123,7 @@
                                       <w:color w:val="1F497D" w:themeColor="text2"/>
                                       <w:sz w:val="144"/>
                                       <w:szCs w:val="144"/>
+                                      <w:lang w:val="es-ES"/>
                                     </w:rPr>
                                     <w:alias w:val="Título"/>
                                     <w:id w:val="15866532"/>
@@ -1139,6 +1141,7 @@
                                           <w:color w:val="1F497D" w:themeColor="text2"/>
                                           <w:sz w:val="72"/>
                                           <w:szCs w:val="72"/>
+                                          <w:lang w:val="es-ES"/>
                                         </w:rPr>
                                       </w:pPr>
                                       <w:r>
@@ -1148,6 +1151,7 @@
                                           <w:color w:val="1F497D" w:themeColor="text2"/>
                                           <w:sz w:val="144"/>
                                           <w:szCs w:val="144"/>
+                                          <w:lang w:val="es-ES"/>
                                         </w:rPr>
                                         <w:t>Trivial 4A</w:t>
                                       </w:r>
@@ -1162,6 +1166,7 @@
                                       <w:color w:val="4F81BD" w:themeColor="accent1"/>
                                       <w:sz w:val="40"/>
                                       <w:szCs w:val="40"/>
+                                      <w:lang w:val="es-ES"/>
                                     </w:rPr>
                                     <w:alias w:val="Subtítulo"/>
                                     <w:id w:val="15866538"/>
@@ -1178,6 +1183,7 @@
                                           <w:color w:val="4F81BD" w:themeColor="accent1"/>
                                           <w:sz w:val="40"/>
                                           <w:szCs w:val="40"/>
+                                          <w:lang w:val="es-ES"/>
                                         </w:rPr>
                                       </w:pPr>
                                       <w:r>
@@ -1187,6 +1193,7 @@
                                           <w:color w:val="4F81BD" w:themeColor="accent1"/>
                                           <w:sz w:val="40"/>
                                           <w:szCs w:val="40"/>
+                                          <w:lang w:val="es-ES"/>
                                         </w:rPr>
                                         <w:t>Documentación</w:t>
                                       </w:r>
@@ -1197,9 +1204,23 @@
                                           <w:color w:val="4F81BD" w:themeColor="accent1"/>
                                           <w:sz w:val="40"/>
                                           <w:szCs w:val="40"/>
+                                          <w:lang w:val="es-ES"/>
                                         </w:rPr>
-                                        <w:t xml:space="preserve"> de la Arquitectura</w:t>
+                                        <w:t xml:space="preserve"> de la </w:t>
                                       </w:r>
+                                      <w:proofErr w:type="spellStart"/>
+                                      <w:r>
+                                        <w:rPr>
+                                          <w:b/>
+                                          <w:bCs/>
+                                          <w:color w:val="4F81BD" w:themeColor="accent1"/>
+                                          <w:sz w:val="40"/>
+                                          <w:szCs w:val="40"/>
+                                          <w:lang w:val="es-ES"/>
+                                        </w:rPr>
+                                        <w:t>Arquitectura</w:t>
+                                      </w:r>
+                                      <w:proofErr w:type="spellEnd"/>
                                     </w:p>
                                   </w:sdtContent>
                                 </w:sdt>
@@ -1227,13 +1248,41 @@
                                           <w:szCs w:val="32"/>
                                         </w:rPr>
                                       </w:pPr>
+                                      <w:proofErr w:type="spellStart"/>
                                       <w:r>
                                         <w:rPr>
                                           <w:rFonts w:ascii="Helvetica" w:hAnsi="Helvetica" w:cs="Helvetica"/>
                                           <w:color w:val="333333"/>
                                           <w:shd w:val="clear" w:color="auto" w:fill="FFFFFF"/>
                                         </w:rPr>
-                                        <w:t>Arquitectura del Software</w:t>
+                                        <w:t>Arquitectura</w:t>
+                                      </w:r>
+                                      <w:proofErr w:type="spellEnd"/>
+                                      <w:r>
+                                        <w:rPr>
+                                          <w:rFonts w:ascii="Helvetica" w:hAnsi="Helvetica" w:cs="Helvetica"/>
+                                          <w:color w:val="333333"/>
+                                          <w:shd w:val="clear" w:color="auto" w:fill="FFFFFF"/>
+                                        </w:rPr>
+                                        <w:t xml:space="preserve"> </w:t>
+                                      </w:r>
+                                      <w:proofErr w:type="gramStart"/>
+                                      <w:r>
+                                        <w:rPr>
+                                          <w:rFonts w:ascii="Helvetica" w:hAnsi="Helvetica" w:cs="Helvetica"/>
+                                          <w:color w:val="333333"/>
+                                          <w:shd w:val="clear" w:color="auto" w:fill="FFFFFF"/>
+                                        </w:rPr>
+                                        <w:t>del</w:t>
+                                      </w:r>
+                                      <w:proofErr w:type="gramEnd"/>
+                                      <w:r>
+                                        <w:rPr>
+                                          <w:rFonts w:ascii="Helvetica" w:hAnsi="Helvetica" w:cs="Helvetica"/>
+                                          <w:color w:val="333333"/>
+                                          <w:shd w:val="clear" w:color="auto" w:fill="FFFFFF"/>
+                                        </w:rPr>
+                                        <w:t xml:space="preserve"> Software</w:t>
                                       </w:r>
                                     </w:p>
                                   </w:sdtContent>
@@ -1318,12 +1367,10 @@
                                 <w:color w:val="808080" w:themeColor="text1" w:themeTint="7F"/>
                                 <w:sz w:val="32"/>
                                 <w:szCs w:val="32"/>
+                                <w:lang w:val="es-ES"/>
                               </w:rPr>
                               <w:alias w:val="Organización"/>
                               <w:id w:val="15866524"/>
-                              <w:placeholder>
-                                <w:docPart w:val="7B7317411A0E4E9C8690C74D5C4E7F29"/>
-                              </w:placeholder>
                               <w:dataBinding w:prefixMappings="xmlns:ns0='http://schemas.openxmlformats.org/officeDocument/2006/extended-properties'" w:xpath="/ns0:Properties[1]/ns0:Company[1]" w:storeItemID="{6668398D-A668-4E3E-A5EB-62B293D839F1}"/>
                               <w:text/>
                             </w:sdtPr>
@@ -1338,6 +1385,7 @@
                                     <w:color w:val="808080" w:themeColor="text1" w:themeTint="7F"/>
                                     <w:sz w:val="32"/>
                                     <w:szCs w:val="32"/>
+                                    <w:lang w:val="es-ES"/>
                                   </w:rPr>
                                 </w:pPr>
                                 <w:r>
@@ -1347,6 +1395,7 @@
                                     <w:color w:val="808080" w:themeColor="text1" w:themeTint="7F"/>
                                     <w:sz w:val="32"/>
                                     <w:szCs w:val="32"/>
+                                    <w:lang w:val="es-ES"/>
                                   </w:rPr>
                                   <w:t>Escuela de Ingeniería Informática de Oviedo</w:t>
                                 </w:r>
@@ -1362,6 +1411,7 @@
                                 <w:color w:val="808080" w:themeColor="text1" w:themeTint="7F"/>
                                 <w:sz w:val="32"/>
                                 <w:szCs w:val="32"/>
+                                <w:lang w:val="es-ES"/>
                               </w:rPr>
                             </w:pPr>
                           </w:p>
@@ -1421,6 +1471,7 @@
                                 <w:color w:val="1F497D" w:themeColor="text2"/>
                                 <w:sz w:val="144"/>
                                 <w:szCs w:val="144"/>
+                                <w:lang w:val="es-ES"/>
                               </w:rPr>
                               <w:alias w:val="Título"/>
                               <w:id w:val="15866532"/>
@@ -1438,6 +1489,7 @@
                                     <w:color w:val="1F497D" w:themeColor="text2"/>
                                     <w:sz w:val="72"/>
                                     <w:szCs w:val="72"/>
+                                    <w:lang w:val="es-ES"/>
                                   </w:rPr>
                                 </w:pPr>
                                 <w:r>
@@ -1447,6 +1499,7 @@
                                     <w:color w:val="1F497D" w:themeColor="text2"/>
                                     <w:sz w:val="144"/>
                                     <w:szCs w:val="144"/>
+                                    <w:lang w:val="es-ES"/>
                                   </w:rPr>
                                   <w:t>Trivial 4A</w:t>
                                 </w:r>
@@ -1461,6 +1514,7 @@
                                 <w:color w:val="4F81BD" w:themeColor="accent1"/>
                                 <w:sz w:val="40"/>
                                 <w:szCs w:val="40"/>
+                                <w:lang w:val="es-ES"/>
                               </w:rPr>
                               <w:alias w:val="Subtítulo"/>
                               <w:id w:val="15866538"/>
@@ -1477,6 +1531,7 @@
                                     <w:color w:val="4F81BD" w:themeColor="accent1"/>
                                     <w:sz w:val="40"/>
                                     <w:szCs w:val="40"/>
+                                    <w:lang w:val="es-ES"/>
                                   </w:rPr>
                                 </w:pPr>
                                 <w:r>
@@ -1486,6 +1541,7 @@
                                     <w:color w:val="4F81BD" w:themeColor="accent1"/>
                                     <w:sz w:val="40"/>
                                     <w:szCs w:val="40"/>
+                                    <w:lang w:val="es-ES"/>
                                   </w:rPr>
                                   <w:t>Documentación</w:t>
                                 </w:r>
@@ -1496,9 +1552,23 @@
                                     <w:color w:val="4F81BD" w:themeColor="accent1"/>
                                     <w:sz w:val="40"/>
                                     <w:szCs w:val="40"/>
+                                    <w:lang w:val="es-ES"/>
                                   </w:rPr>
-                                  <w:t xml:space="preserve"> de la Arquitectura</w:t>
+                                  <w:t xml:space="preserve"> de la </w:t>
                                 </w:r>
+                                <w:proofErr w:type="spellStart"/>
+                                <w:r>
+                                  <w:rPr>
+                                    <w:b/>
+                                    <w:bCs/>
+                                    <w:color w:val="4F81BD" w:themeColor="accent1"/>
+                                    <w:sz w:val="40"/>
+                                    <w:szCs w:val="40"/>
+                                    <w:lang w:val="es-ES"/>
+                                  </w:rPr>
+                                  <w:t>Arquitectura</w:t>
+                                </w:r>
+                                <w:proofErr w:type="spellEnd"/>
                               </w:p>
                             </w:sdtContent>
                           </w:sdt>
@@ -1526,13 +1596,41 @@
                                     <w:szCs w:val="32"/>
                                   </w:rPr>
                                 </w:pPr>
+                                <w:proofErr w:type="spellStart"/>
                                 <w:r>
                                   <w:rPr>
                                     <w:rFonts w:ascii="Helvetica" w:hAnsi="Helvetica" w:cs="Helvetica"/>
                                     <w:color w:val="333333"/>
                                     <w:shd w:val="clear" w:color="auto" w:fill="FFFFFF"/>
                                   </w:rPr>
-                                  <w:t>Arquitectura del Software</w:t>
+                                  <w:t>Arquitectura</w:t>
+                                </w:r>
+                                <w:proofErr w:type="spellEnd"/>
+                                <w:r>
+                                  <w:rPr>
+                                    <w:rFonts w:ascii="Helvetica" w:hAnsi="Helvetica" w:cs="Helvetica"/>
+                                    <w:color w:val="333333"/>
+                                    <w:shd w:val="clear" w:color="auto" w:fill="FFFFFF"/>
+                                  </w:rPr>
+                                  <w:t xml:space="preserve"> </w:t>
+                                </w:r>
+                                <w:proofErr w:type="gramStart"/>
+                                <w:r>
+                                  <w:rPr>
+                                    <w:rFonts w:ascii="Helvetica" w:hAnsi="Helvetica" w:cs="Helvetica"/>
+                                    <w:color w:val="333333"/>
+                                    <w:shd w:val="clear" w:color="auto" w:fill="FFFFFF"/>
+                                  </w:rPr>
+                                  <w:t>del</w:t>
+                                </w:r>
+                                <w:proofErr w:type="gramEnd"/>
+                                <w:r>
+                                  <w:rPr>
+                                    <w:rFonts w:ascii="Helvetica" w:hAnsi="Helvetica" w:cs="Helvetica"/>
+                                    <w:color w:val="333333"/>
+                                    <w:shd w:val="clear" w:color="auto" w:fill="FFFFFF"/>
+                                  </w:rPr>
+                                  <w:t xml:space="preserve"> Software</w:t>
                                 </w:r>
                               </w:p>
                             </w:sdtContent>
@@ -1601,11 +1699,11 @@
           <w:pPr>
             <w:pStyle w:val="TOCHeading"/>
           </w:pPr>
+          <w:proofErr w:type="spellStart"/>
           <w:r>
             <w:t>Contenido</w:t>
           </w:r>
-          <w:bookmarkStart w:id="0" w:name="_GoBack"/>
-          <w:bookmarkEnd w:id="0"/>
+          <w:proofErr w:type="spellEnd"/>
         </w:p>
         <w:p>
           <w:pPr>
@@ -1626,11 +1724,12 @@
           <w:r>
             <w:fldChar w:fldCharType="separate"/>
           </w:r>
-          <w:hyperlink w:anchor="_Toc413234315" w:history="1">
+          <w:hyperlink w:anchor="_Toc413238510" w:history="1">
             <w:r>
               <w:rPr>
                 <w:rStyle w:val="Hyperlink"/>
                 <w:noProof/>
+                <w:lang w:val="es-ES"/>
               </w:rPr>
               <w:t>Planteamiento del problema</w:t>
             </w:r>
@@ -1653,7 +1752,7 @@
                 <w:noProof/>
                 <w:webHidden/>
               </w:rPr>
-              <w:instrText xml:space="preserve"> PAGEREF _Toc413234315 \h </w:instrText>
+              <w:instrText xml:space="preserve"> PAGEREF _Toc413238510 \h </w:instrText>
             </w:r>
             <w:r>
               <w:rPr>
@@ -1694,11 +1793,12 @@
               <w:noProof/>
             </w:rPr>
           </w:pPr>
-          <w:hyperlink w:anchor="_Toc413234316" w:history="1">
+          <w:hyperlink w:anchor="_Toc413238511" w:history="1">
             <w:r>
               <w:rPr>
                 <w:rStyle w:val="Hyperlink"/>
                 <w:noProof/>
+                <w:lang w:val="es-ES"/>
               </w:rPr>
               <w:t>Stakeholders</w:t>
             </w:r>
@@ -1721,7 +1821,7 @@
                 <w:noProof/>
                 <w:webHidden/>
               </w:rPr>
-              <w:instrText xml:space="preserve"> PAGEREF _Toc413234316 \h </w:instrText>
+              <w:instrText xml:space="preserve"> PAGEREF _Toc413238511 \h </w:instrText>
             </w:r>
             <w:r>
               <w:rPr>
@@ -1762,11 +1862,12 @@
               <w:noProof/>
             </w:rPr>
           </w:pPr>
-          <w:hyperlink w:anchor="_Toc413234317" w:history="1">
+          <w:hyperlink w:anchor="_Toc413238512" w:history="1">
             <w:r>
               <w:rPr>
                 <w:rStyle w:val="Hyperlink"/>
                 <w:noProof/>
+                <w:lang w:val="es-ES"/>
               </w:rPr>
               <w:t>Responsables de NoGame</w:t>
             </w:r>
@@ -1789,7 +1890,7 @@
                 <w:noProof/>
                 <w:webHidden/>
               </w:rPr>
-              <w:instrText xml:space="preserve"> PAGEREF _Toc413234317 \h </w:instrText>
+              <w:instrText xml:space="preserve"> PAGEREF _Toc413238512 \h </w:instrText>
             </w:r>
             <w:r>
               <w:rPr>
@@ -1830,11 +1931,12 @@
               <w:noProof/>
             </w:rPr>
           </w:pPr>
-          <w:hyperlink w:anchor="_Toc413234318" w:history="1">
+          <w:hyperlink w:anchor="_Toc413238513" w:history="1">
             <w:r>
               <w:rPr>
                 <w:rStyle w:val="Hyperlink"/>
                 <w:noProof/>
+                <w:lang w:val="es-ES"/>
               </w:rPr>
               <w:t>Desarrolladores de NoGame</w:t>
             </w:r>
@@ -1857,7 +1959,7 @@
                 <w:noProof/>
                 <w:webHidden/>
               </w:rPr>
-              <w:instrText xml:space="preserve"> PAGEREF _Toc413234318 \h </w:instrText>
+              <w:instrText xml:space="preserve"> PAGEREF _Toc413238513 \h </w:instrText>
             </w:r>
             <w:r>
               <w:rPr>
@@ -1898,11 +2000,12 @@
               <w:noProof/>
             </w:rPr>
           </w:pPr>
-          <w:hyperlink w:anchor="_Toc413234319" w:history="1">
+          <w:hyperlink w:anchor="_Toc413238514" w:history="1">
             <w:r>
               <w:rPr>
                 <w:rStyle w:val="Hyperlink"/>
                 <w:noProof/>
+                <w:lang w:val="es-ES"/>
               </w:rPr>
               <w:t>Usuarios de la aplicación</w:t>
             </w:r>
@@ -1925,7 +2028,7 @@
                 <w:noProof/>
                 <w:webHidden/>
               </w:rPr>
-              <w:instrText xml:space="preserve"> PAGEREF _Toc413234319 \h </w:instrText>
+              <w:instrText xml:space="preserve"> PAGEREF _Toc413238514 \h </w:instrText>
             </w:r>
             <w:r>
               <w:rPr>
@@ -1966,11 +2069,219 @@
               <w:noProof/>
             </w:rPr>
           </w:pPr>
-          <w:hyperlink w:anchor="_Toc413234320" w:history="1">
+          <w:hyperlink w:anchor="_Toc413238515" w:history="1">
             <w:r>
               <w:rPr>
                 <w:rStyle w:val="Hyperlink"/>
                 <w:noProof/>
+                <w:lang w:val="es-ES"/>
+              </w:rPr>
+              <w:t>Requisitos de la aplicación</w:t>
+            </w:r>
+            <w:r>
+              <w:rPr>
+                <w:noProof/>
+                <w:webHidden/>
+              </w:rPr>
+              <w:tab/>
+            </w:r>
+            <w:r>
+              <w:rPr>
+                <w:noProof/>
+                <w:webHidden/>
+              </w:rPr>
+              <w:fldChar w:fldCharType="begin"/>
+            </w:r>
+            <w:r>
+              <w:rPr>
+                <w:noProof/>
+                <w:webHidden/>
+              </w:rPr>
+              <w:instrText xml:space="preserve"> PAGEREF _Toc413238515 \h </w:instrText>
+            </w:r>
+            <w:r>
+              <w:rPr>
+                <w:noProof/>
+                <w:webHidden/>
+              </w:rPr>
+            </w:r>
+            <w:r>
+              <w:rPr>
+                <w:noProof/>
+                <w:webHidden/>
+              </w:rPr>
+              <w:fldChar w:fldCharType="separate"/>
+            </w:r>
+            <w:r>
+              <w:rPr>
+                <w:noProof/>
+                <w:webHidden/>
+              </w:rPr>
+              <w:t>5</w:t>
+            </w:r>
+            <w:r>
+              <w:rPr>
+                <w:noProof/>
+                <w:webHidden/>
+              </w:rPr>
+              <w:fldChar w:fldCharType="end"/>
+            </w:r>
+          </w:hyperlink>
+        </w:p>
+        <w:p>
+          <w:pPr>
+            <w:pStyle w:val="TOC2"/>
+            <w:tabs>
+              <w:tab w:val="right" w:leader="dot" w:pos="8494"/>
+            </w:tabs>
+            <w:rPr>
+              <w:noProof/>
+            </w:rPr>
+          </w:pPr>
+          <w:hyperlink w:anchor="_Toc413238516" w:history="1">
+            <w:r>
+              <w:rPr>
+                <w:rStyle w:val="Hyperlink"/>
+                <w:noProof/>
+                <w:lang w:val="es-ES"/>
+              </w:rPr>
+              <w:t>Requisitos funcionales</w:t>
+            </w:r>
+            <w:r>
+              <w:rPr>
+                <w:noProof/>
+                <w:webHidden/>
+              </w:rPr>
+              <w:tab/>
+            </w:r>
+            <w:r>
+              <w:rPr>
+                <w:noProof/>
+                <w:webHidden/>
+              </w:rPr>
+              <w:fldChar w:fldCharType="begin"/>
+            </w:r>
+            <w:r>
+              <w:rPr>
+                <w:noProof/>
+                <w:webHidden/>
+              </w:rPr>
+              <w:instrText xml:space="preserve"> PAGEREF _Toc413238516 \h </w:instrText>
+            </w:r>
+            <w:r>
+              <w:rPr>
+                <w:noProof/>
+                <w:webHidden/>
+              </w:rPr>
+            </w:r>
+            <w:r>
+              <w:rPr>
+                <w:noProof/>
+                <w:webHidden/>
+              </w:rPr>
+              <w:fldChar w:fldCharType="separate"/>
+            </w:r>
+            <w:r>
+              <w:rPr>
+                <w:noProof/>
+                <w:webHidden/>
+              </w:rPr>
+              <w:t>5</w:t>
+            </w:r>
+            <w:r>
+              <w:rPr>
+                <w:noProof/>
+                <w:webHidden/>
+              </w:rPr>
+              <w:fldChar w:fldCharType="end"/>
+            </w:r>
+          </w:hyperlink>
+        </w:p>
+        <w:p>
+          <w:pPr>
+            <w:pStyle w:val="TOC2"/>
+            <w:tabs>
+              <w:tab w:val="right" w:leader="dot" w:pos="8494"/>
+            </w:tabs>
+            <w:rPr>
+              <w:noProof/>
+            </w:rPr>
+          </w:pPr>
+          <w:hyperlink w:anchor="_Toc413238517" w:history="1">
+            <w:r>
+              <w:rPr>
+                <w:rStyle w:val="Hyperlink"/>
+                <w:noProof/>
+                <w:lang w:val="es-ES"/>
+              </w:rPr>
+              <w:t>Requisitos no funcionales</w:t>
+            </w:r>
+            <w:r>
+              <w:rPr>
+                <w:noProof/>
+                <w:webHidden/>
+              </w:rPr>
+              <w:tab/>
+            </w:r>
+            <w:r>
+              <w:rPr>
+                <w:noProof/>
+                <w:webHidden/>
+              </w:rPr>
+              <w:fldChar w:fldCharType="begin"/>
+            </w:r>
+            <w:r>
+              <w:rPr>
+                <w:noProof/>
+                <w:webHidden/>
+              </w:rPr>
+              <w:instrText xml:space="preserve"> PAGEREF _Toc413238517 \h </w:instrText>
+            </w:r>
+            <w:r>
+              <w:rPr>
+                <w:noProof/>
+                <w:webHidden/>
+              </w:rPr>
+            </w:r>
+            <w:r>
+              <w:rPr>
+                <w:noProof/>
+                <w:webHidden/>
+              </w:rPr>
+              <w:fldChar w:fldCharType="separate"/>
+            </w:r>
+            <w:r>
+              <w:rPr>
+                <w:noProof/>
+                <w:webHidden/>
+              </w:rPr>
+              <w:t>5</w:t>
+            </w:r>
+            <w:r>
+              <w:rPr>
+                <w:noProof/>
+                <w:webHidden/>
+              </w:rPr>
+              <w:fldChar w:fldCharType="end"/>
+            </w:r>
+          </w:hyperlink>
+        </w:p>
+        <w:p>
+          <w:pPr>
+            <w:pStyle w:val="TOC1"/>
+            <w:tabs>
+              <w:tab w:val="right" w:leader="dot" w:pos="8494"/>
+            </w:tabs>
+            <w:rPr>
+              <w:noProof/>
+            </w:rPr>
+          </w:pPr>
+          <w:hyperlink w:anchor="_Toc413238518" w:history="1">
+            <w:r>
+              <w:rPr>
+                <w:rStyle w:val="Hyperlink"/>
+                <w:noProof/>
+                <w:lang w:val="es-ES"/>
               </w:rPr>
               <w:t>Atributos de Calidad</w:t>
             </w:r>
@@ -1993,7 +2304,7 @@
                 <w:noProof/>
                 <w:webHidden/>
               </w:rPr>
-              <w:instrText xml:space="preserve"> PAGEREF _Toc413234320 \h </w:instrText>
+              <w:instrText xml:space="preserve"> PAGEREF _Toc413238518 \h </w:instrText>
             </w:r>
             <w:r>
               <w:rPr>
@@ -2013,7 +2324,7 @@
                 <w:noProof/>
                 <w:webHidden/>
               </w:rPr>
-              <w:t>5</w:t>
+              <w:t>6</w:t>
             </w:r>
             <w:r>
               <w:rPr>
@@ -2034,11 +2345,12 @@
               <w:noProof/>
             </w:rPr>
           </w:pPr>
-          <w:hyperlink w:anchor="_Toc413234321" w:history="1">
+          <w:hyperlink w:anchor="_Toc413238519" w:history="1">
             <w:r>
               <w:rPr>
                 <w:rStyle w:val="Hyperlink"/>
                 <w:noProof/>
+                <w:lang w:val="es-ES"/>
               </w:rPr>
               <w:t>Disponibilidad</w:t>
             </w:r>
@@ -2061,7 +2373,7 @@
                 <w:noProof/>
                 <w:webHidden/>
               </w:rPr>
-              <w:instrText xml:space="preserve"> PAGEREF _Toc413234321 \h </w:instrText>
+              <w:instrText xml:space="preserve"> PAGEREF _Toc413238519 \h </w:instrText>
             </w:r>
             <w:r>
               <w:rPr>
@@ -2081,7 +2393,7 @@
                 <w:noProof/>
                 <w:webHidden/>
               </w:rPr>
-              <w:t>5</w:t>
+              <w:t>6</w:t>
             </w:r>
             <w:r>
               <w:rPr>
@@ -2102,11 +2414,12 @@
               <w:noProof/>
             </w:rPr>
           </w:pPr>
-          <w:hyperlink w:anchor="_Toc413234322" w:history="1">
+          <w:hyperlink w:anchor="_Toc413238520" w:history="1">
             <w:r>
               <w:rPr>
                 <w:rStyle w:val="Hyperlink"/>
                 <w:noProof/>
+                <w:lang w:val="es-ES"/>
               </w:rPr>
               <w:t>Modificabilidad</w:t>
             </w:r>
@@ -2129,7 +2442,7 @@
                 <w:noProof/>
                 <w:webHidden/>
               </w:rPr>
-              <w:instrText xml:space="preserve"> PAGEREF _Toc413234322 \h </w:instrText>
+              <w:instrText xml:space="preserve"> PAGEREF _Toc413238520 \h </w:instrText>
             </w:r>
             <w:r>
               <w:rPr>
@@ -2149,7 +2462,7 @@
                 <w:noProof/>
                 <w:webHidden/>
               </w:rPr>
-              <w:t>5</w:t>
+              <w:t>6</w:t>
             </w:r>
             <w:r>
               <w:rPr>
@@ -2170,11 +2483,12 @@
               <w:noProof/>
             </w:rPr>
           </w:pPr>
-          <w:hyperlink w:anchor="_Toc413234323" w:history="1">
+          <w:hyperlink w:anchor="_Toc413238521" w:history="1">
             <w:r>
               <w:rPr>
                 <w:rStyle w:val="Hyperlink"/>
                 <w:noProof/>
+                <w:lang w:val="es-ES"/>
               </w:rPr>
               <w:t>Seguridad</w:t>
             </w:r>
@@ -2197,7 +2511,7 @@
                 <w:noProof/>
                 <w:webHidden/>
               </w:rPr>
-              <w:instrText xml:space="preserve"> PAGEREF _Toc413234323 \h </w:instrText>
+              <w:instrText xml:space="preserve"> PAGEREF _Toc413238521 \h </w:instrText>
             </w:r>
             <w:r>
               <w:rPr>
@@ -2217,7 +2531,7 @@
                 <w:noProof/>
                 <w:webHidden/>
               </w:rPr>
-              <w:t>5</w:t>
+              <w:t>6</w:t>
             </w:r>
             <w:r>
               <w:rPr>
@@ -2238,11 +2552,12 @@
               <w:noProof/>
             </w:rPr>
           </w:pPr>
-          <w:hyperlink w:anchor="_Toc413234324" w:history="1">
+          <w:hyperlink w:anchor="_Toc413238522" w:history="1">
             <w:r>
               <w:rPr>
                 <w:rStyle w:val="Hyperlink"/>
                 <w:noProof/>
+                <w:lang w:val="es-ES"/>
               </w:rPr>
               <w:t>Testabilidad</w:t>
             </w:r>
@@ -2265,7 +2580,7 @@
                 <w:noProof/>
                 <w:webHidden/>
               </w:rPr>
-              <w:instrText xml:space="preserve"> PAGEREF _Toc413234324 \h </w:instrText>
+              <w:instrText xml:space="preserve"> PAGEREF _Toc413238522 \h </w:instrText>
             </w:r>
             <w:r>
               <w:rPr>
@@ -2285,7 +2600,7 @@
                 <w:noProof/>
                 <w:webHidden/>
               </w:rPr>
-              <w:t>5</w:t>
+              <w:t>6</w:t>
             </w:r>
             <w:r>
               <w:rPr>
@@ -2306,11 +2621,12 @@
               <w:noProof/>
             </w:rPr>
           </w:pPr>
-          <w:hyperlink w:anchor="_Toc413234325" w:history="1">
+          <w:hyperlink w:anchor="_Toc413238523" w:history="1">
             <w:r>
               <w:rPr>
                 <w:rStyle w:val="Hyperlink"/>
                 <w:noProof/>
+                <w:lang w:val="es-ES"/>
               </w:rPr>
               <w:t>Usabilidad</w:t>
             </w:r>
@@ -2333,7 +2649,7 @@
                 <w:noProof/>
                 <w:webHidden/>
               </w:rPr>
-              <w:instrText xml:space="preserve"> PAGEREF _Toc413234325 \h </w:instrText>
+              <w:instrText xml:space="preserve"> PAGEREF _Toc413238523 \h </w:instrText>
             </w:r>
             <w:r>
               <w:rPr>
@@ -2353,7 +2669,7 @@
                 <w:noProof/>
                 <w:webHidden/>
               </w:rPr>
-              <w:t>5</w:t>
+              <w:t>6</w:t>
             </w:r>
             <w:r>
               <w:rPr>
@@ -2374,7 +2690,7 @@
               <w:noProof/>
             </w:rPr>
           </w:pPr>
-          <w:hyperlink w:anchor="_Toc413234326" w:history="1">
+          <w:hyperlink w:anchor="_Toc413238524" w:history="1">
             <w:r>
               <w:rPr>
                 <w:rStyle w:val="Hyperlink"/>
@@ -2401,7 +2717,7 @@
                 <w:noProof/>
                 <w:webHidden/>
               </w:rPr>
-              <w:instrText xml:space="preserve"> PAGEREF _Toc413234326 \h </w:instrText>
+              <w:instrText xml:space="preserve"> PAGEREF _Toc413238524 \h </w:instrText>
             </w:r>
             <w:r>
               <w:rPr>
@@ -2421,7 +2737,7 @@
                 <w:noProof/>
                 <w:webHidden/>
               </w:rPr>
-              <w:t>6</w:t>
+              <w:t>7</w:t>
             </w:r>
             <w:r>
               <w:rPr>
@@ -2442,7 +2758,7 @@
               <w:noProof/>
             </w:rPr>
           </w:pPr>
-          <w:hyperlink w:anchor="_Toc413234327" w:history="1">
+          <w:hyperlink w:anchor="_Toc413238525" w:history="1">
             <w:r>
               <w:rPr>
                 <w:rStyle w:val="Hyperlink"/>
@@ -2469,7 +2785,7 @@
                 <w:noProof/>
                 <w:webHidden/>
               </w:rPr>
-              <w:instrText xml:space="preserve"> PAGEREF _Toc413234327 \h </w:instrText>
+              <w:instrText xml:space="preserve"> PAGEREF _Toc413238525 \h </w:instrText>
             </w:r>
             <w:r>
               <w:rPr>
@@ -2489,7 +2805,7 @@
                 <w:noProof/>
                 <w:webHidden/>
               </w:rPr>
-              <w:t>7</w:t>
+              <w:t>8</w:t>
             </w:r>
             <w:r>
               <w:rPr>
@@ -2510,7 +2826,7 @@
               <w:noProof/>
             </w:rPr>
           </w:pPr>
-          <w:hyperlink w:anchor="_Toc413234328" w:history="1">
+          <w:hyperlink w:anchor="_Toc413238526" w:history="1">
             <w:r>
               <w:rPr>
                 <w:rStyle w:val="Hyperlink"/>
@@ -2537,7 +2853,7 @@
                 <w:noProof/>
                 <w:webHidden/>
               </w:rPr>
-              <w:instrText xml:space="preserve"> PAGEREF _Toc413234328 \h </w:instrText>
+              <w:instrText xml:space="preserve"> PAGEREF _Toc413238526 \h </w:instrText>
             </w:r>
             <w:r>
               <w:rPr>
@@ -2557,7 +2873,7 @@
                 <w:noProof/>
                 <w:webHidden/>
               </w:rPr>
-              <w:t>8</w:t>
+              <w:t>9</w:t>
             </w:r>
             <w:r>
               <w:rPr>
@@ -2578,7 +2894,7 @@
               <w:noProof/>
             </w:rPr>
           </w:pPr>
-          <w:hyperlink w:anchor="_Toc413234329" w:history="1">
+          <w:hyperlink w:anchor="_Toc413238527" w:history="1">
             <w:r>
               <w:rPr>
                 <w:rStyle w:val="Hyperlink"/>
@@ -2605,7 +2921,7 @@
                 <w:noProof/>
                 <w:webHidden/>
               </w:rPr>
-              <w:instrText xml:space="preserve"> PAGEREF _Toc413234329 \h </w:instrText>
+              <w:instrText xml:space="preserve"> PAGEREF _Toc413238527 \h </w:instrText>
             </w:r>
             <w:r>
               <w:rPr>
@@ -2625,7 +2941,7 @@
                 <w:noProof/>
                 <w:webHidden/>
               </w:rPr>
-              <w:t>9</w:t>
+              <w:t>10</w:t>
             </w:r>
             <w:r>
               <w:rPr>
@@ -2646,13 +2962,13 @@
               <w:noProof/>
             </w:rPr>
           </w:pPr>
-          <w:hyperlink w:anchor="_Toc413234330" w:history="1">
+          <w:hyperlink w:anchor="_Toc413238528" w:history="1">
             <w:r>
               <w:rPr>
                 <w:rStyle w:val="Hyperlink"/>
                 <w:noProof/>
               </w:rPr>
-              <w:t>VISTAS</w:t>
+              <w:t>Vistas</w:t>
             </w:r>
             <w:r>
               <w:rPr>
@@ -2673,7 +2989,7 @@
                 <w:noProof/>
                 <w:webHidden/>
               </w:rPr>
-              <w:instrText xml:space="preserve"> PAGEREF _Toc413234330 \h </w:instrText>
+              <w:instrText xml:space="preserve"> PAGEREF _Toc413238528 \h </w:instrText>
             </w:r>
             <w:r>
               <w:rPr>
@@ -2693,7 +3009,7 @@
                 <w:noProof/>
                 <w:webHidden/>
               </w:rPr>
-              <w:t>10</w:t>
+              <w:t>11</w:t>
             </w:r>
             <w:r>
               <w:rPr>
@@ -2714,13 +3030,22 @@
               <w:noProof/>
             </w:rPr>
           </w:pPr>
-          <w:hyperlink w:anchor="_Toc413234331" w:history="1">
+          <w:hyperlink w:anchor="_Toc413238529" w:history="1">
             <w:r>
               <w:rPr>
                 <w:rStyle w:val="Hyperlink"/>
                 <w:noProof/>
               </w:rPr>
-              <w:t>Diagrama de paquetes</w:t>
+              <w:t>Diagrama de</w:t>
+            </w:r>
+            <w:bookmarkStart w:id="0" w:name="_GoBack"/>
+            <w:bookmarkEnd w:id="0"/>
+            <w:r>
+              <w:rPr>
+                <w:rStyle w:val="Hyperlink"/>
+                <w:noProof/>
+              </w:rPr>
+              <w:t xml:space="preserve"> paquetes</w:t>
             </w:r>
             <w:r>
               <w:rPr>
@@ -2741,7 +3066,7 @@
                 <w:noProof/>
                 <w:webHidden/>
               </w:rPr>
-              <w:instrText xml:space="preserve"> PAGEREF _Toc413234331 \h </w:instrText>
+              <w:instrText xml:space="preserve"> PAGEREF _Toc413238529 \h </w:instrText>
             </w:r>
             <w:r>
               <w:rPr>
@@ -2761,7 +3086,7 @@
                 <w:noProof/>
                 <w:webHidden/>
               </w:rPr>
-              <w:t>10</w:t>
+              <w:t>11</w:t>
             </w:r>
             <w:r>
               <w:rPr>
@@ -2782,7 +3107,7 @@
               <w:noProof/>
             </w:rPr>
           </w:pPr>
-          <w:hyperlink w:anchor="_Toc413234332" w:history="1">
+          <w:hyperlink w:anchor="_Toc413238530" w:history="1">
             <w:r>
               <w:rPr>
                 <w:rStyle w:val="Hyperlink"/>
@@ -2809,7 +3134,7 @@
                 <w:noProof/>
                 <w:webHidden/>
               </w:rPr>
-              <w:instrText xml:space="preserve"> PAGEREF _Toc413234332 \h </w:instrText>
+              <w:instrText xml:space="preserve"> PAGEREF _Toc413238530 \h </w:instrText>
             </w:r>
             <w:r>
               <w:rPr>
@@ -2829,7 +3154,7 @@
                 <w:noProof/>
                 <w:webHidden/>
               </w:rPr>
-              <w:t>11</w:t>
+              <w:t>12</w:t>
             </w:r>
             <w:r>
               <w:rPr>
@@ -2870,41 +3195,123 @@
     <w:p>
       <w:pPr>
         <w:pStyle w:val="Heading1"/>
+        <w:rPr>
+          <w:lang w:val="es-ES"/>
+        </w:rPr>
       </w:pPr>
-      <w:bookmarkStart w:id="1" w:name="_Toc413234315"/>
-      <w:r>
+      <w:bookmarkStart w:id="1" w:name="_Toc413238510"/>
+      <w:r>
+        <w:rPr>
+          <w:lang w:val="es-ES"/>
+        </w:rPr>
         <w:lastRenderedPageBreak/>
         <w:t>Planteamiento del problema</w:t>
       </w:r>
       <w:bookmarkEnd w:id="1"/>
     </w:p>
     <w:p>
-      <w:r>
-        <w:t xml:space="preserve">La empresa NoGame dedicada a la creación de videojuegos va a crear una nueva línea de productos basados en juegos de preguntas/respuesta para diversas plataformas. En primer lugar se desea construir una variante del juego Trivial, aunque la idea es que puedan crearse más juegos de preguntas/respuesta similares en el futuro. </w:t>
+      <w:pPr>
+        <w:rPr>
+          <w:lang w:val="es-ES"/>
+        </w:rPr>
+      </w:pPr>
+      <w:r>
+        <w:rPr>
+          <w:lang w:val="es-ES"/>
+        </w:rPr>
+        <w:t xml:space="preserve">La empresa </w:t>
+      </w:r>
+      <w:proofErr w:type="spellStart"/>
+      <w:r>
+        <w:rPr>
+          <w:lang w:val="es-ES"/>
+        </w:rPr>
+        <w:t>NoGame</w:t>
+      </w:r>
+      <w:proofErr w:type="spellEnd"/>
+      <w:r>
+        <w:rPr>
+          <w:lang w:val="es-ES"/>
+        </w:rPr>
+        <w:t xml:space="preserve"> dedicada a la creación de videojuegos va a crear una nueva línea de productos basados en juegos de preguntas/respuesta para diversas plataformas. En primer lugar se desea construir una variante del juego Trivial, aunque la idea es que puedan crearse más juegos de preguntas/respuesta similares en el futuro. </w:t>
       </w:r>
     </w:p>
     <w:p>
-      <w:r>
+      <w:pPr>
+        <w:rPr>
+          <w:lang w:val="es-ES"/>
+        </w:rPr>
+      </w:pPr>
+      <w:r>
+        <w:rPr>
+          <w:lang w:val="es-ES"/>
+        </w:rPr>
         <w:t xml:space="preserve">En una primera fase, desean hacerse con una base de preguntas suficiente para poder alimentar los diferentes juegos. Para ello, desean construir una sencilla aplicación que lea ficheros con los enunciados y respuestas de las preguntas, procese dichas preguntas indicando si hay errores o son correctas y las almacene en una base de datos. </w:t>
       </w:r>
     </w:p>
     <w:p>
-      <w:r>
-        <w:t xml:space="preserve">Los ficheros con los enunciados de las preguntas se tomarán de bancos de preguntas ya existentes. Uno de los bancos de preguntas utiliza el formato GIFT. La aplicación utilizará una representación interna de las preguntas en formato JSON que facilitará su posterior almacenamiento en la base de datos. La compañía está considerando utilizar MongoDb, aunque esta decisión todavía no se ha tomado. </w:t>
+      <w:pPr>
+        <w:rPr>
+          <w:lang w:val="es-ES"/>
+        </w:rPr>
+      </w:pPr>
+      <w:r>
+        <w:rPr>
+          <w:lang w:val="es-ES"/>
+        </w:rPr>
+        <w:t xml:space="preserve">Los ficheros con los enunciados de las preguntas se tomarán de bancos de preguntas ya existentes. Uno de los bancos de preguntas utiliza el formato GIFT. La aplicación utilizará una representación interna de las preguntas en formato JSON que facilitará su posterior almacenamiento en la base de datos. La compañía está considerando utilizar </w:t>
+      </w:r>
+      <w:proofErr w:type="spellStart"/>
+      <w:r>
+        <w:rPr>
+          <w:lang w:val="es-ES"/>
+        </w:rPr>
+        <w:t>MongoDb</w:t>
+      </w:r>
+      <w:proofErr w:type="spellEnd"/>
+      <w:r>
+        <w:rPr>
+          <w:lang w:val="es-ES"/>
+        </w:rPr>
+        <w:t xml:space="preserve">, aunque esta decisión todavía no se ha tomado. </w:t>
       </w:r>
     </w:p>
     <w:p>
-      <w:r>
+      <w:pPr>
+        <w:rPr>
+          <w:lang w:val="es-ES"/>
+        </w:rPr>
+      </w:pPr>
+      <w:r>
+        <w:rPr>
+          <w:lang w:val="es-ES"/>
+        </w:rPr>
         <w:t xml:space="preserve">Se desea que la aplicación pueda ejecutarse en dos etapas. Una primera etapa que analiza los ficheros con las preguntas y genera el formato intermedio y otra etapa que toma las preguntas en dicho formato intermedio y las almacena en la base de datos. La ejecución de estas 2 etapas será controlada por un operador de la compañía que podrá decidir cuándo ejecuta cada etapa e incluso podrá automatizar dicha ejecución para que se realice cada cierto tiempo. </w:t>
       </w:r>
     </w:p>
     <w:p>
-      <w:r>
+      <w:pPr>
+        <w:rPr>
+          <w:lang w:val="es-ES"/>
+        </w:rPr>
+      </w:pPr>
+      <w:r>
+        <w:rPr>
+          <w:lang w:val="es-ES"/>
+        </w:rPr>
         <w:t>Es importante garantizar que la conversión es correcta, facilitando la depuración del proceso de carga de preguntas. Por ese motivo, se buscará una solución que no requiera interfaz interactivo pero que permita varias opciones de entrada (elegir nombre del fichero a cargar, elegir formato de la entrada, elegir nombre del fichero de salida, elegir formato del fichero de salida, etc.) y que permita observar los resultados intermedios de la conversión para chequear que no hay errores.</w:t>
       </w:r>
     </w:p>
     <w:p>
-      <w:r>
+      <w:pPr>
+        <w:rPr>
+          <w:lang w:val="es-ES"/>
+        </w:rPr>
+      </w:pPr>
+      <w:r>
+        <w:rPr>
+          <w:lang w:val="es-ES"/>
+        </w:rPr>
         <w:t xml:space="preserve"> Puesto que la conversión puede automatizarse para que se realice en cualquier momento, la compañía no requiere que las aplicaciones sean muy eficientes ni que el proceso de conversión se realice de forma interactiva. Aunque en esta primera fase, la compañía solamente requiere la conversión de preguntas en formato GIFT, se está pensando que la solución debe admitir otros formatos en el futuro. Por ejemplo, la compañía está pensando procesar también preguntas en formatos XML como el formato QTI.</w:t>
       </w:r>
     </w:p>
@@ -2917,9 +3324,895 @@
           <w:color w:val="365F91" w:themeColor="accent1" w:themeShade="BF"/>
           <w:sz w:val="28"/>
           <w:szCs w:val="28"/>
+          <w:lang w:val="es-ES"/>
         </w:rPr>
       </w:pPr>
       <w:r>
+        <w:rPr>
+          <w:lang w:val="es-ES"/>
+        </w:rPr>
+        <w:br w:type="page"/>
+      </w:r>
+    </w:p>
+    <w:p>
+      <w:pPr>
+        <w:pStyle w:val="Heading1"/>
+        <w:rPr>
+          <w:lang w:val="es-ES"/>
+        </w:rPr>
+      </w:pPr>
+      <w:bookmarkStart w:id="2" w:name="_Toc413238511"/>
+      <w:proofErr w:type="spellStart"/>
+      <w:r>
+        <w:rPr>
+          <w:lang w:val="es-ES"/>
+        </w:rPr>
+        <w:lastRenderedPageBreak/>
+        <w:t>Stakeholders</w:t>
+      </w:r>
+      <w:bookmarkEnd w:id="2"/>
+      <w:proofErr w:type="spellEnd"/>
+    </w:p>
+    <w:p>
+      <w:pPr>
+        <w:rPr>
+          <w:lang w:val="es-ES"/>
+        </w:rPr>
+      </w:pPr>
+    </w:p>
+    <w:p>
+      <w:pPr>
+        <w:pStyle w:val="Heading3"/>
+        <w:rPr>
+          <w:lang w:val="es-ES"/>
+        </w:rPr>
+      </w:pPr>
+      <w:bookmarkStart w:id="3" w:name="_Toc413238512"/>
+      <w:r>
+        <w:rPr>
+          <w:lang w:val="es-ES"/>
+        </w:rPr>
+        <w:t xml:space="preserve">Responsables de </w:t>
+      </w:r>
+      <w:proofErr w:type="spellStart"/>
+      <w:r>
+        <w:rPr>
+          <w:lang w:val="es-ES"/>
+        </w:rPr>
+        <w:t>NoGame</w:t>
+      </w:r>
+      <w:bookmarkEnd w:id="3"/>
+      <w:proofErr w:type="spellEnd"/>
+    </w:p>
+    <w:p>
+      <w:pPr>
+        <w:rPr>
+          <w:lang w:val="es-ES"/>
+        </w:rPr>
+      </w:pPr>
+      <w:r>
+        <w:rPr>
+          <w:lang w:val="es-ES"/>
+        </w:rPr>
+        <w:t xml:space="preserve">Se trata de los directivos de empresa. </w:t>
+      </w:r>
+    </w:p>
+    <w:p>
+      <w:pPr>
+        <w:rPr>
+          <w:lang w:val="es-ES"/>
+        </w:rPr>
+      </w:pPr>
+      <w:r>
+        <w:rPr>
+          <w:lang w:val="es-ES"/>
+        </w:rPr>
+        <w:t>Son responsables de los presupuestos y toman las decisiones al respecto, buscando un bajo coste de desarrollo, es decir, ajustar el tiempo de desarrollo del proyecto y el coste del mismo.</w:t>
+      </w:r>
+    </w:p>
+    <w:p>
+      <w:pPr>
+        <w:pStyle w:val="Heading3"/>
+        <w:rPr>
+          <w:lang w:val="es-ES"/>
+        </w:rPr>
+      </w:pPr>
+      <w:bookmarkStart w:id="4" w:name="_Toc413238513"/>
+      <w:r>
+        <w:rPr>
+          <w:lang w:val="es-ES"/>
+        </w:rPr>
+        <w:t xml:space="preserve">Desarrolladores de </w:t>
+      </w:r>
+      <w:proofErr w:type="spellStart"/>
+      <w:r>
+        <w:rPr>
+          <w:lang w:val="es-ES"/>
+        </w:rPr>
+        <w:t>NoGame</w:t>
+      </w:r>
+      <w:bookmarkEnd w:id="4"/>
+      <w:proofErr w:type="spellEnd"/>
+    </w:p>
+    <w:p>
+      <w:pPr>
+        <w:rPr>
+          <w:lang w:val="es-ES"/>
+        </w:rPr>
+      </w:pPr>
+      <w:r>
+        <w:rPr>
+          <w:lang w:val="es-ES"/>
+        </w:rPr>
+        <w:t>Serán los responsables de desarrollar el sistema resultante de la arquitectura.</w:t>
+      </w:r>
+      <w:r>
+        <w:rPr>
+          <w:lang w:val="es-ES"/>
+        </w:rPr>
+        <w:t xml:space="preserve"> </w:t>
+      </w:r>
+    </w:p>
+    <w:p>
+      <w:pPr>
+        <w:pStyle w:val="Heading4"/>
+        <w:rPr>
+          <w:lang w:val="es-ES"/>
+        </w:rPr>
+      </w:pPr>
+      <w:r>
+        <w:rPr>
+          <w:lang w:val="es-ES"/>
+        </w:rPr>
+        <w:t xml:space="preserve">Desarrolladores del </w:t>
+      </w:r>
+      <w:proofErr w:type="spellStart"/>
+      <w:r>
+        <w:rPr>
+          <w:lang w:val="es-ES"/>
+        </w:rPr>
+        <w:t>Parser</w:t>
+      </w:r>
+      <w:proofErr w:type="spellEnd"/>
+    </w:p>
+    <w:p>
+      <w:pPr>
+        <w:rPr>
+          <w:lang w:val="es-ES"/>
+        </w:rPr>
+      </w:pPr>
+      <w:r>
+        <w:rPr>
+          <w:lang w:val="es-ES"/>
+        </w:rPr>
+        <w:t>Desean construir una aplicación sencilla, que lea y procese los datos, y posteriormente los almacene. Asimismo, buscan b</w:t>
+      </w:r>
+      <w:r>
+        <w:rPr>
+          <w:lang w:val="es-ES"/>
+        </w:rPr>
+        <w:t xml:space="preserve">aja intensidad tecnológica en el proyecto, </w:t>
+      </w:r>
+      <w:r>
+        <w:rPr>
+          <w:lang w:val="es-ES"/>
+        </w:rPr>
+        <w:t>para</w:t>
+      </w:r>
+      <w:r>
+        <w:rPr>
+          <w:lang w:val="es-ES"/>
+        </w:rPr>
+        <w:t xml:space="preserve"> obtener un proceso de desarrollo controlado y predecible. </w:t>
+      </w:r>
+      <w:r>
+        <w:rPr>
+          <w:lang w:val="es-ES"/>
+        </w:rPr>
+        <w:t>No se requiere que la conversión sea interactiva.</w:t>
+      </w:r>
+    </w:p>
+    <w:p>
+      <w:pPr>
+        <w:pStyle w:val="Heading3"/>
+        <w:rPr>
+          <w:lang w:val="es-ES"/>
+        </w:rPr>
+      </w:pPr>
+      <w:bookmarkStart w:id="5" w:name="_Toc413238514"/>
+      <w:r>
+        <w:rPr>
+          <w:lang w:val="es-ES"/>
+        </w:rPr>
+        <w:t>Usuarios de la aplicación</w:t>
+      </w:r>
+      <w:bookmarkEnd w:id="5"/>
+    </w:p>
+    <w:p>
+      <w:pPr>
+        <w:rPr>
+          <w:lang w:val="es-ES"/>
+        </w:rPr>
+      </w:pPr>
+      <w:r>
+        <w:rPr>
+          <w:lang w:val="es-ES"/>
+        </w:rPr>
+        <w:t>Son los que utilizarán el sistema</w:t>
+      </w:r>
+      <w:r>
+        <w:rPr>
+          <w:lang w:val="es-ES"/>
+        </w:rPr>
+        <w:t>. Querrán hacerlo de manera sencilla y eficiente.</w:t>
+      </w:r>
+      <w:r>
+        <w:rPr>
+          <w:lang w:val="es-ES"/>
+        </w:rPr>
+        <w:t xml:space="preserve"> </w:t>
+      </w:r>
+    </w:p>
+    <w:p>
+      <w:pPr>
+        <w:rPr>
+          <w:lang w:val="es-ES"/>
+        </w:rPr>
+      </w:pPr>
+      <w:r>
+        <w:rPr>
+          <w:lang w:val="es-ES"/>
+        </w:rPr>
+        <w:br w:type="page"/>
+      </w:r>
+    </w:p>
+    <w:p>
+      <w:pPr>
+        <w:pStyle w:val="Heading1"/>
+        <w:rPr>
+          <w:lang w:val="es-ES"/>
+        </w:rPr>
+      </w:pPr>
+      <w:bookmarkStart w:id="6" w:name="_Toc413238515"/>
+      <w:r>
+        <w:rPr>
+          <w:lang w:val="es-ES"/>
+        </w:rPr>
+        <w:lastRenderedPageBreak/>
+        <w:t>Requisitos de la aplicación</w:t>
+      </w:r>
+      <w:bookmarkEnd w:id="6"/>
+    </w:p>
+    <w:p>
+      <w:pPr>
+        <w:pStyle w:val="Heading2"/>
+        <w:rPr>
+          <w:lang w:val="es-ES"/>
+        </w:rPr>
+      </w:pPr>
+      <w:bookmarkStart w:id="7" w:name="_Toc413238516"/>
+      <w:r>
+        <w:rPr>
+          <w:lang w:val="es-ES"/>
+        </w:rPr>
+        <w:t>Requisitos funcionales</w:t>
+      </w:r>
+      <w:bookmarkEnd w:id="7"/>
+    </w:p>
+    <w:p>
+      <w:pPr>
+        <w:pStyle w:val="Heading2"/>
+        <w:rPr>
+          <w:lang w:val="es-ES"/>
+        </w:rPr>
+      </w:pPr>
+    </w:p>
+    <w:p>
+      <w:pPr>
+        <w:rPr>
+          <w:lang w:val="es-ES"/>
+        </w:rPr>
+      </w:pPr>
+      <w:r>
+        <w:rPr>
+          <w:lang w:val="es-ES"/>
+        </w:rPr>
+        <w:t>R</w:t>
+      </w:r>
+      <w:r>
+        <w:rPr>
+          <w:lang w:val="es-ES"/>
+        </w:rPr>
+        <w:t xml:space="preserve">F </w:t>
+      </w:r>
+      <w:r>
+        <w:rPr>
+          <w:lang w:val="es-ES"/>
+        </w:rPr>
+        <w:t>1. El sistema deberá procesar un fich</w:t>
+      </w:r>
+      <w:r>
+        <w:rPr>
+          <w:lang w:val="es-ES"/>
+        </w:rPr>
+        <w:t>ero de entrada con preguntas y sus respectivas respuestas en formato GIFT.</w:t>
+      </w:r>
+    </w:p>
+    <w:p>
+      <w:pPr>
+        <w:rPr>
+          <w:lang w:val="es-ES"/>
+        </w:rPr>
+      </w:pPr>
+      <w:r>
+        <w:rPr>
+          <w:lang w:val="es-ES"/>
+        </w:rPr>
+        <w:t>R</w:t>
+      </w:r>
+      <w:r>
+        <w:rPr>
+          <w:lang w:val="es-ES"/>
+        </w:rPr>
+        <w:t xml:space="preserve">F </w:t>
+      </w:r>
+      <w:r>
+        <w:rPr>
+          <w:lang w:val="es-ES"/>
+        </w:rPr>
+        <w:t xml:space="preserve">2. El sistema deberá generar un fichero de </w:t>
+      </w:r>
+      <w:r>
+        <w:rPr>
+          <w:lang w:val="es-ES"/>
+        </w:rPr>
+        <w:t>salida</w:t>
+      </w:r>
+      <w:r>
+        <w:rPr>
+          <w:lang w:val="es-ES"/>
+        </w:rPr>
+        <w:t xml:space="preserve"> </w:t>
+      </w:r>
+      <w:r>
+        <w:rPr>
+          <w:lang w:val="es-ES"/>
+        </w:rPr>
+        <w:t>con preguntas y sus respectivas respuestas</w:t>
+      </w:r>
+      <w:r>
+        <w:rPr>
+          <w:lang w:val="es-ES"/>
+        </w:rPr>
+        <w:t xml:space="preserve"> en formato JSON.</w:t>
+      </w:r>
+    </w:p>
+    <w:p>
+      <w:pPr>
+        <w:rPr>
+          <w:lang w:val="es-ES"/>
+        </w:rPr>
+      </w:pPr>
+      <w:r>
+        <w:rPr>
+          <w:lang w:val="es-ES"/>
+        </w:rPr>
+        <w:t>R</w:t>
+      </w:r>
+      <w:r>
+        <w:rPr>
+          <w:lang w:val="es-ES"/>
+        </w:rPr>
+        <w:t>F 3</w:t>
+      </w:r>
+      <w:r>
+        <w:rPr>
+          <w:lang w:val="es-ES"/>
+        </w:rPr>
+        <w:t>. El sistema deberá</w:t>
+      </w:r>
+      <w:r>
+        <w:rPr>
+          <w:lang w:val="es-ES"/>
+        </w:rPr>
+        <w:t xml:space="preserve"> </w:t>
+      </w:r>
+      <w:r>
+        <w:rPr>
+          <w:lang w:val="es-ES"/>
+        </w:rPr>
+        <w:t>almacenar las preguntas obtenidas en una base de datos externa.</w:t>
+      </w:r>
+    </w:p>
+    <w:p>
+      <w:pPr>
+        <w:rPr>
+          <w:lang w:val="es-ES"/>
+        </w:rPr>
+      </w:pPr>
+      <w:r>
+        <w:rPr>
+          <w:lang w:val="es-ES"/>
+        </w:rPr>
+        <w:t>RF 4.</w:t>
+      </w:r>
+      <w:r>
+        <w:rPr>
+          <w:lang w:val="es-ES"/>
+        </w:rPr>
+        <w:t xml:space="preserve"> </w:t>
+      </w:r>
+      <w:r>
+        <w:rPr>
+          <w:lang w:val="es-ES"/>
+        </w:rPr>
+        <w:t xml:space="preserve">La </w:t>
+      </w:r>
+      <w:r>
+        <w:rPr>
+          <w:lang w:val="es-ES"/>
+        </w:rPr>
+        <w:t xml:space="preserve">conversión </w:t>
+      </w:r>
+      <w:r>
+        <w:rPr>
+          <w:lang w:val="es-ES"/>
+        </w:rPr>
+        <w:t xml:space="preserve">debe </w:t>
+      </w:r>
+      <w:r>
+        <w:rPr>
+          <w:lang w:val="es-ES"/>
+        </w:rPr>
+        <w:t>p</w:t>
+      </w:r>
+      <w:r>
+        <w:rPr>
+          <w:lang w:val="es-ES"/>
+        </w:rPr>
+        <w:t>oder</w:t>
+      </w:r>
+      <w:r>
+        <w:rPr>
+          <w:lang w:val="es-ES"/>
+        </w:rPr>
+        <w:t xml:space="preserve"> automatizarse para que s</w:t>
+      </w:r>
+      <w:r>
+        <w:rPr>
+          <w:lang w:val="es-ES"/>
+        </w:rPr>
+        <w:t>e realice en cualquier momento.</w:t>
+      </w:r>
+    </w:p>
+    <w:p>
+      <w:pPr>
+        <w:rPr>
+          <w:lang w:val="es-ES"/>
+        </w:rPr>
+      </w:pPr>
+      <w:r>
+        <w:rPr>
+          <w:lang w:val="es-ES"/>
+        </w:rPr>
+        <w:t xml:space="preserve">RF 5. El sistema no deberá realizar la </w:t>
+      </w:r>
+      <w:r>
+        <w:rPr>
+          <w:lang w:val="es-ES"/>
+        </w:rPr>
+        <w:t>conversión de forma interactiva</w:t>
+      </w:r>
+      <w:r>
+        <w:rPr>
+          <w:lang w:val="es-ES"/>
+        </w:rPr>
+        <w:t>.</w:t>
+      </w:r>
+    </w:p>
+    <w:p>
+      <w:pPr>
+        <w:rPr>
+          <w:lang w:val="es-ES"/>
+        </w:rPr>
+      </w:pPr>
+    </w:p>
+    <w:p>
+      <w:pPr>
+        <w:pStyle w:val="Heading2"/>
+        <w:rPr>
+          <w:lang w:val="es-ES"/>
+        </w:rPr>
+      </w:pPr>
+      <w:bookmarkStart w:id="8" w:name="_Toc413238517"/>
+      <w:r>
+        <w:rPr>
+          <w:lang w:val="es-ES"/>
+        </w:rPr>
+        <w:t>Requisitos no funcionales</w:t>
+      </w:r>
+      <w:bookmarkEnd w:id="8"/>
+    </w:p>
+    <w:p>
+      <w:pPr>
+        <w:pStyle w:val="Heading2"/>
+        <w:rPr>
+          <w:lang w:val="es-ES"/>
+        </w:rPr>
+      </w:pPr>
+    </w:p>
+    <w:p>
+      <w:pPr>
+        <w:rPr>
+          <w:lang w:val="es-ES"/>
+        </w:rPr>
+      </w:pPr>
+      <w:r>
+        <w:rPr>
+          <w:lang w:val="es-ES"/>
+        </w:rPr>
+        <w:t>RNF</w:t>
+      </w:r>
+      <w:r>
+        <w:rPr>
+          <w:lang w:val="es-ES"/>
+        </w:rPr>
+        <w:t xml:space="preserve"> 1</w:t>
+      </w:r>
+      <w:r>
+        <w:rPr>
+          <w:lang w:val="es-ES"/>
+        </w:rPr>
+        <w:t>.</w:t>
+      </w:r>
+      <w:r>
+        <w:rPr>
+          <w:lang w:val="es-ES"/>
+        </w:rPr>
+        <w:t xml:space="preserve"> </w:t>
+      </w:r>
+      <w:r>
+        <w:rPr>
+          <w:lang w:val="es-ES"/>
+        </w:rPr>
+        <w:t>El equipo en el que se ejecute la aplicación deberá tener instalado Java</w:t>
+      </w:r>
+      <w:r>
+        <w:rPr>
+          <w:lang w:val="es-ES"/>
+        </w:rPr>
+        <w:t xml:space="preserve"> para su correcto funcionamiento</w:t>
+      </w:r>
+      <w:r>
+        <w:rPr>
+          <w:lang w:val="es-ES"/>
+        </w:rPr>
+        <w:t>.</w:t>
+      </w:r>
+    </w:p>
+    <w:p>
+      <w:pPr>
+        <w:rPr>
+          <w:lang w:val="es-ES"/>
+        </w:rPr>
+      </w:pPr>
+      <w:r>
+        <w:rPr>
+          <w:lang w:val="es-ES"/>
+        </w:rPr>
+        <w:t>RNF</w:t>
+      </w:r>
+      <w:r>
+        <w:rPr>
+          <w:lang w:val="es-ES"/>
+        </w:rPr>
+        <w:t xml:space="preserve"> 2</w:t>
+      </w:r>
+      <w:r>
+        <w:rPr>
+          <w:lang w:val="es-ES"/>
+        </w:rPr>
+        <w:t xml:space="preserve">. El sistema deberá funcionar </w:t>
+      </w:r>
+      <w:r>
+        <w:rPr>
+          <w:lang w:val="es-ES"/>
+        </w:rPr>
+        <w:t xml:space="preserve">ininterrumpidamente </w:t>
+      </w:r>
+      <w:r>
+        <w:rPr>
+          <w:lang w:val="es-ES"/>
+        </w:rPr>
+        <w:t xml:space="preserve">y </w:t>
+      </w:r>
+      <w:r>
+        <w:rPr>
+          <w:lang w:val="es-ES"/>
+        </w:rPr>
+        <w:t xml:space="preserve">a tiempo completo (sistema </w:t>
+      </w:r>
+      <w:r>
+        <w:rPr>
+          <w:lang w:val="es-ES"/>
+        </w:rPr>
+        <w:t>24/7</w:t>
+      </w:r>
+      <w:r>
+        <w:rPr>
+          <w:lang w:val="es-ES"/>
+        </w:rPr>
+        <w:t>)</w:t>
+      </w:r>
+      <w:r>
+        <w:rPr>
+          <w:lang w:val="es-ES"/>
+        </w:rPr>
+        <w:t>.</w:t>
+      </w:r>
+    </w:p>
+    <w:p>
+      <w:pPr>
+        <w:rPr>
+          <w:lang w:val="es-ES"/>
+        </w:rPr>
+      </w:pPr>
+    </w:p>
+    <w:p>
+      <w:pPr>
+        <w:rPr>
+          <w:lang w:val="es-ES"/>
+        </w:rPr>
+      </w:pPr>
+    </w:p>
+    <w:p>
+      <w:pPr>
+        <w:rPr>
+          <w:lang w:val="es-ES"/>
+        </w:rPr>
+      </w:pPr>
+    </w:p>
+    <w:p>
+      <w:pPr>
+        <w:rPr>
+          <w:lang w:val="es-ES"/>
+        </w:rPr>
+      </w:pPr>
+    </w:p>
+    <w:p>
+      <w:pPr>
+        <w:rPr>
+          <w:lang w:val="es-ES"/>
+        </w:rPr>
+      </w:pPr>
+      <w:r>
+        <w:rPr>
+          <w:lang w:val="es-ES"/>
+        </w:rPr>
+        <w:br w:type="page"/>
+      </w:r>
+    </w:p>
+    <w:p>
+      <w:pPr>
+        <w:pStyle w:val="Heading1"/>
+        <w:rPr>
+          <w:lang w:val="es-ES"/>
+        </w:rPr>
+      </w:pPr>
+      <w:bookmarkStart w:id="9" w:name="_Toc413238518"/>
+      <w:r>
+        <w:rPr>
+          <w:lang w:val="es-ES"/>
+        </w:rPr>
+        <w:lastRenderedPageBreak/>
+        <w:t>Atributos de Calidad</w:t>
+      </w:r>
+      <w:bookmarkEnd w:id="9"/>
+    </w:p>
+    <w:p>
+      <w:pPr>
+        <w:pStyle w:val="Heading3"/>
+        <w:rPr>
+          <w:lang w:val="es-ES"/>
+        </w:rPr>
+      </w:pPr>
+      <w:bookmarkStart w:id="10" w:name="_Toc413238519"/>
+      <w:r>
+        <w:rPr>
+          <w:lang w:val="es-ES"/>
+        </w:rPr>
+        <w:t>Disponibilidad</w:t>
+      </w:r>
+      <w:bookmarkEnd w:id="10"/>
+      <w:r>
+        <w:rPr>
+          <w:lang w:val="es-ES"/>
+        </w:rPr>
+        <w:t xml:space="preserve"> </w:t>
+      </w:r>
+    </w:p>
+    <w:p>
+      <w:pPr>
+        <w:rPr>
+          <w:lang w:val="es-ES"/>
+        </w:rPr>
+      </w:pPr>
+      <w:r>
+        <w:rPr>
+          <w:lang w:val="es-ES"/>
+        </w:rPr>
+        <w:t xml:space="preserve">Disponibilidad del sistema para procesar datos 24x7. </w:t>
+      </w:r>
+    </w:p>
+    <w:p>
+      <w:pPr>
+        <w:pStyle w:val="Heading3"/>
+        <w:rPr>
+          <w:lang w:val="es-ES"/>
+        </w:rPr>
+      </w:pPr>
+      <w:bookmarkStart w:id="11" w:name="_Toc413238520"/>
+      <w:proofErr w:type="spellStart"/>
+      <w:r>
+        <w:rPr>
+          <w:lang w:val="es-ES"/>
+        </w:rPr>
+        <w:t>Modificabilidad</w:t>
+      </w:r>
+      <w:bookmarkEnd w:id="11"/>
+      <w:proofErr w:type="spellEnd"/>
+      <w:r>
+        <w:rPr>
+          <w:lang w:val="es-ES"/>
+        </w:rPr>
+        <w:t xml:space="preserve"> </w:t>
+      </w:r>
+    </w:p>
+    <w:p>
+      <w:pPr>
+        <w:rPr>
+          <w:lang w:val="es-ES"/>
+        </w:rPr>
+      </w:pPr>
+      <w:r>
+        <w:rPr>
+          <w:lang w:val="es-ES"/>
+        </w:rPr>
+        <w:t>Facilidad de cambio: nuevos ficheros fuente, nuevos formatos de representación de las preguntas, posibles cambios de base de datos.</w:t>
+      </w:r>
+    </w:p>
+    <w:p>
+      <w:pPr>
+        <w:rPr>
+          <w:lang w:val="es-ES"/>
+        </w:rPr>
+      </w:pPr>
+      <w:r>
+        <w:rPr>
+          <w:lang w:val="es-ES"/>
+        </w:rPr>
+        <w:t>Escalabilidad del sistema: incremento del número de usuarios y de las preguntas almacenadas.</w:t>
+      </w:r>
+    </w:p>
+    <w:p>
+      <w:pPr>
+        <w:pStyle w:val="Heading3"/>
+        <w:rPr>
+          <w:lang w:val="es-ES"/>
+        </w:rPr>
+      </w:pPr>
+      <w:bookmarkStart w:id="12" w:name="_Toc413238521"/>
+      <w:r>
+        <w:rPr>
+          <w:lang w:val="es-ES"/>
+        </w:rPr>
+        <w:t>Seguridad</w:t>
+      </w:r>
+      <w:bookmarkEnd w:id="12"/>
+    </w:p>
+    <w:p>
+      <w:pPr>
+        <w:rPr>
+          <w:lang w:val="es-ES"/>
+        </w:rPr>
+      </w:pPr>
+      <w:r>
+        <w:rPr>
+          <w:lang w:val="es-ES"/>
+        </w:rPr>
+        <w:t>Seguridad de los datos almacenados: preguntas y respuestas, datos de los usuarios.</w:t>
+      </w:r>
+    </w:p>
+    <w:p>
+      <w:pPr>
+        <w:pStyle w:val="Heading3"/>
+        <w:rPr>
+          <w:lang w:val="es-ES"/>
+        </w:rPr>
+      </w:pPr>
+      <w:bookmarkStart w:id="13" w:name="_Toc413238522"/>
+      <w:proofErr w:type="spellStart"/>
+      <w:r>
+        <w:rPr>
+          <w:lang w:val="es-ES"/>
+        </w:rPr>
+        <w:t>Testabilidad</w:t>
+      </w:r>
+      <w:bookmarkEnd w:id="13"/>
+      <w:proofErr w:type="spellEnd"/>
+    </w:p>
+    <w:p>
+      <w:pPr>
+        <w:rPr>
+          <w:lang w:val="es-ES"/>
+        </w:rPr>
+      </w:pPr>
+      <w:r>
+        <w:rPr>
+          <w:lang w:val="es-ES"/>
+        </w:rPr>
+        <w:t>Facilidad para probar la fiabilidad de sistema, garantía de que las conversiones (</w:t>
+      </w:r>
+      <w:proofErr w:type="spellStart"/>
+      <w:r>
+        <w:rPr>
+          <w:lang w:val="es-ES"/>
+        </w:rPr>
+        <w:t>Parser</w:t>
+      </w:r>
+      <w:proofErr w:type="spellEnd"/>
+      <w:r>
+        <w:rPr>
+          <w:lang w:val="es-ES"/>
+        </w:rPr>
+        <w:t>) se han realizado correctamente.</w:t>
+      </w:r>
+    </w:p>
+    <w:p>
+      <w:pPr>
+        <w:pStyle w:val="Heading3"/>
+        <w:rPr>
+          <w:lang w:val="es-ES"/>
+        </w:rPr>
+      </w:pPr>
+      <w:bookmarkStart w:id="14" w:name="_Toc413238523"/>
+      <w:r>
+        <w:rPr>
+          <w:lang w:val="es-ES"/>
+        </w:rPr>
+        <w:t>Usabilidad</w:t>
+      </w:r>
+      <w:bookmarkEnd w:id="14"/>
+    </w:p>
+    <w:p>
+      <w:pPr>
+        <w:rPr>
+          <w:lang w:val="es-ES"/>
+        </w:rPr>
+      </w:pPr>
+      <w:r>
+        <w:rPr>
+          <w:lang w:val="es-ES"/>
+        </w:rPr>
+        <w:t>Facilidad de uso</w:t>
+      </w:r>
+      <w:r>
+        <w:rPr>
+          <w:lang w:val="es-ES"/>
+        </w:rPr>
+        <w:t xml:space="preserve"> para los usuarios finales del juego, y para los encargados del mantenimiento del sistema.</w:t>
+      </w:r>
+    </w:p>
+    <w:p>
+      <w:pPr>
+        <w:rPr>
+          <w:lang w:val="es-ES"/>
+        </w:rPr>
+      </w:pPr>
+      <w:r>
+        <w:rPr>
+          <w:lang w:val="es-ES"/>
+        </w:rPr>
         <w:br w:type="page"/>
       </w:r>
     </w:p>
@@ -2927,228 +4220,17 @@
       <w:pPr>
         <w:pStyle w:val="Heading1"/>
       </w:pPr>
-      <w:bookmarkStart w:id="2" w:name="_Toc413234316"/>
+      <w:bookmarkStart w:id="15" w:name="_Toc413238524"/>
+      <w:proofErr w:type="spellStart"/>
       <w:r>
         <w:lastRenderedPageBreak/>
-        <w:t>Stakeholders</w:t>
-      </w:r>
-      <w:bookmarkEnd w:id="2"/>
-    </w:p>
-    <w:p/>
-    <w:p>
-      <w:pPr>
-        <w:pStyle w:val="Heading3"/>
-      </w:pPr>
-      <w:bookmarkStart w:id="3" w:name="_Toc413234317"/>
-      <w:r>
-        <w:t>Responsables de NoGame</w:t>
-      </w:r>
-      <w:bookmarkEnd w:id="3"/>
-    </w:p>
-    <w:p>
-      <w:r>
-        <w:t xml:space="preserve">Se trata de los directivos de empresa. </w:t>
-      </w:r>
-    </w:p>
-    <w:p>
-      <w:r>
-        <w:t>Son responsables de los presupuestos y toman las decisiones al respecto, buscando un bajo coste de desarrollo, es decir, ajustar el tiempo de desarrollo del proyecto y el coste del mismo.</w:t>
-      </w:r>
-    </w:p>
-    <w:p>
-      <w:pPr>
-        <w:pStyle w:val="Heading3"/>
-      </w:pPr>
-      <w:bookmarkStart w:id="4" w:name="_Toc413234318"/>
-      <w:r>
-        <w:t>Desarrolladores de NoGame</w:t>
-      </w:r>
-      <w:bookmarkEnd w:id="4"/>
-    </w:p>
-    <w:p>
-      <w:r>
-        <w:t>Serán los responsables de desarrollar el sistema resultante de la arquitectura.</w:t>
-      </w:r>
-      <w:r>
-        <w:t xml:space="preserve"> </w:t>
-      </w:r>
-    </w:p>
-    <w:p>
-      <w:pPr>
-        <w:pStyle w:val="Heading4"/>
-      </w:pPr>
-      <w:r>
-        <w:t>Desarrolladores del Parser</w:t>
-      </w:r>
-    </w:p>
-    <w:p>
-      <w:r>
-        <w:t>Desean construir una aplicación sencilla, que lea y procese los datos, y posteriormente los almacene. Asimismo, buscan b</w:t>
-      </w:r>
-      <w:r>
-        <w:t xml:space="preserve">aja intensidad tecnológica en el proyecto, </w:t>
-      </w:r>
-      <w:r>
-        <w:t>para</w:t>
-      </w:r>
-      <w:r>
-        <w:t xml:space="preserve"> obtener un proceso de desarrollo controlado y predecible. </w:t>
-      </w:r>
-      <w:r>
-        <w:t>No se requiere que la conversión sea interactiva.</w:t>
-      </w:r>
-    </w:p>
-    <w:p>
-      <w:pPr>
-        <w:pStyle w:val="Heading3"/>
-      </w:pPr>
-      <w:bookmarkStart w:id="5" w:name="_Toc413234319"/>
-      <w:r>
-        <w:t>Usuarios de la aplicación</w:t>
-      </w:r>
-      <w:bookmarkEnd w:id="5"/>
-    </w:p>
-    <w:p>
-      <w:r>
-        <w:t>Son los que utilizarán el sistema</w:t>
-      </w:r>
-      <w:r>
-        <w:t>. Querrán hacerlo de manera sencilla y eficiente.</w:t>
-      </w:r>
-      <w:r>
-        <w:t xml:space="preserve"> </w:t>
-      </w:r>
-    </w:p>
-    <w:p>
-      <w:pPr>
-        <w:rPr>
-          <w:rFonts w:asciiTheme="majorHAnsi" w:eastAsiaTheme="majorEastAsia" w:hAnsiTheme="majorHAnsi" w:cstheme="majorBidi"/>
-          <w:b/>
-          <w:bCs/>
-          <w:color w:val="4F81BD" w:themeColor="accent1"/>
-          <w:sz w:val="26"/>
-          <w:szCs w:val="26"/>
-        </w:rPr>
-      </w:pPr>
-      <w:r>
-        <w:br w:type="page"/>
-      </w:r>
-    </w:p>
-    <w:p>
-      <w:pPr>
-        <w:pStyle w:val="Heading1"/>
-      </w:pPr>
-      <w:bookmarkStart w:id="6" w:name="_Toc413234320"/>
-      <w:r>
-        <w:lastRenderedPageBreak/>
-        <w:t>Atributos de Calidad</w:t>
-      </w:r>
-      <w:bookmarkEnd w:id="6"/>
-    </w:p>
-    <w:p>
-      <w:pPr>
-        <w:pStyle w:val="Heading3"/>
-      </w:pPr>
-      <w:bookmarkStart w:id="7" w:name="_Toc413234321"/>
-      <w:r>
-        <w:t>Disponibilidad</w:t>
-      </w:r>
-      <w:bookmarkEnd w:id="7"/>
-      <w:r>
-        <w:t xml:space="preserve"> </w:t>
-      </w:r>
-    </w:p>
-    <w:p>
-      <w:r>
-        <w:t xml:space="preserve">Disponibilidad del sistema para procesar datos 24x7. </w:t>
-      </w:r>
-    </w:p>
-    <w:p>
-      <w:pPr>
-        <w:pStyle w:val="Heading3"/>
-      </w:pPr>
-      <w:bookmarkStart w:id="8" w:name="_Toc413234322"/>
-      <w:r>
-        <w:t>Modificabilidad</w:t>
-      </w:r>
-      <w:bookmarkEnd w:id="8"/>
-      <w:r>
-        <w:t xml:space="preserve"> </w:t>
-      </w:r>
-    </w:p>
-    <w:p>
-      <w:r>
-        <w:t>Facilidad de cambio: nuevos ficheros fuente, nuevos formatos de representación de las preguntas, posibles cambios de base de datos.</w:t>
-      </w:r>
-    </w:p>
-    <w:p>
-      <w:r>
-        <w:t>Escalabilidad del sistema: incremento del número de usuarios y de las preguntas almacenadas.</w:t>
-      </w:r>
-    </w:p>
-    <w:p>
-      <w:pPr>
-        <w:pStyle w:val="Heading3"/>
-      </w:pPr>
-      <w:bookmarkStart w:id="9" w:name="_Toc413234323"/>
-      <w:r>
-        <w:t>Seguridad</w:t>
-      </w:r>
-      <w:bookmarkEnd w:id="9"/>
-    </w:p>
-    <w:p>
-      <w:r>
-        <w:t>Seguridad de los datos almacenados: preguntas y respuestas, datos de los usuarios.</w:t>
-      </w:r>
-    </w:p>
-    <w:p>
-      <w:pPr>
-        <w:pStyle w:val="Heading3"/>
-      </w:pPr>
-      <w:bookmarkStart w:id="10" w:name="_Toc413234324"/>
-      <w:r>
-        <w:t>Testabilidad</w:t>
-      </w:r>
-      <w:bookmarkEnd w:id="10"/>
-    </w:p>
-    <w:p>
-      <w:r>
-        <w:t>Facilidad para probar la fiabilidad de sistema, garantía de que las conversiones (Parser) se han realizado correctamente.</w:t>
-      </w:r>
-    </w:p>
-    <w:p>
-      <w:pPr>
-        <w:pStyle w:val="Heading3"/>
-      </w:pPr>
-      <w:bookmarkStart w:id="11" w:name="_Toc413234325"/>
-      <w:r>
-        <w:t>Usabilidad</w:t>
-      </w:r>
-      <w:bookmarkEnd w:id="11"/>
-    </w:p>
-    <w:p>
-      <w:r>
-        <w:t>Facilidad de uso</w:t>
-      </w:r>
-      <w:r>
-        <w:t xml:space="preserve"> para los usuarios finales del juego, y para los encargados del mantenimiento del sistema.</w:t>
-      </w:r>
-    </w:p>
-    <w:p>
-      <w:r>
-        <w:br w:type="page"/>
-      </w:r>
-    </w:p>
-    <w:p>
-      <w:pPr>
-        <w:pStyle w:val="Heading1"/>
-      </w:pPr>
-      <w:bookmarkStart w:id="12" w:name="_Toc413234326"/>
-      <w:r>
-        <w:lastRenderedPageBreak/>
-        <w:t>Lista de Stakeholders</w:t>
-      </w:r>
-      <w:bookmarkEnd w:id="12"/>
+        <w:t>Lista</w:t>
+      </w:r>
+      <w:proofErr w:type="spellEnd"/>
+      <w:r>
+        <w:t xml:space="preserve"> de Stakeholders</w:t>
+      </w:r>
+      <w:bookmarkEnd w:id="15"/>
     </w:p>
     <w:p/>
     <w:tbl>
@@ -3172,9 +4254,11 @@
             <w:tcW w:w="2881" w:type="dxa"/>
           </w:tcPr>
           <w:p>
+            <w:proofErr w:type="spellStart"/>
             <w:r>
               <w:t>Código</w:t>
             </w:r>
+            <w:proofErr w:type="spellEnd"/>
           </w:p>
         </w:tc>
         <w:tc>
@@ -3198,9 +4282,11 @@
             <w:pPr>
               <w:cnfStyle w:val="100000000000" w:firstRow="1" w:lastRow="0" w:firstColumn="0" w:lastColumn="0" w:oddVBand="0" w:evenVBand="0" w:oddHBand="0" w:evenHBand="0" w:firstRowFirstColumn="0" w:firstRowLastColumn="0" w:lastRowFirstColumn="0" w:lastRowLastColumn="0"/>
             </w:pPr>
+            <w:proofErr w:type="spellStart"/>
             <w:r>
               <w:t>Intereses</w:t>
             </w:r>
+            <w:proofErr w:type="spellEnd"/>
           </w:p>
         </w:tc>
       </w:tr>
@@ -3227,9 +4313,19 @@
             <w:pPr>
               <w:cnfStyle w:val="000000100000" w:firstRow="0" w:lastRow="0" w:firstColumn="0" w:lastColumn="0" w:oddVBand="0" w:evenVBand="0" w:oddHBand="1" w:evenHBand="0" w:firstRowFirstColumn="0" w:firstRowLastColumn="0" w:lastRowFirstColumn="0" w:lastRowLastColumn="0"/>
             </w:pPr>
-            <w:r>
-              <w:t>Responsables de NoGame</w:t>
-            </w:r>
+            <w:proofErr w:type="spellStart"/>
+            <w:r>
+              <w:t>Responsables</w:t>
+            </w:r>
+            <w:proofErr w:type="spellEnd"/>
+            <w:r>
+              <w:t xml:space="preserve"> de </w:t>
+            </w:r>
+            <w:proofErr w:type="spellStart"/>
+            <w:r>
+              <w:t>NoGame</w:t>
+            </w:r>
+            <w:proofErr w:type="spellEnd"/>
           </w:p>
         </w:tc>
         <w:tc>
@@ -3239,8 +4335,14 @@
           <w:p>
             <w:pPr>
               <w:cnfStyle w:val="000000100000" w:firstRow="0" w:lastRow="0" w:firstColumn="0" w:lastColumn="0" w:oddVBand="0" w:evenVBand="0" w:oddHBand="1" w:evenHBand="0" w:firstRowFirstColumn="0" w:firstRowLastColumn="0" w:lastRowFirstColumn="0" w:lastRowLastColumn="0"/>
-            </w:pPr>
-            <w:r>
+              <w:rPr>
+                <w:lang w:val="es-ES"/>
+              </w:rPr>
+            </w:pPr>
+            <w:r>
+              <w:rPr>
+                <w:lang w:val="es-ES"/>
+              </w:rPr>
               <w:t>Bajo coste de desarrollo, es decir, ajustar el tiempo de desarrollo del proyecto y el coste del mismo.</w:t>
             </w:r>
           </w:p>
@@ -3266,9 +4368,19 @@
             <w:pPr>
               <w:cnfStyle w:val="000000000000" w:firstRow="0" w:lastRow="0" w:firstColumn="0" w:lastColumn="0" w:oddVBand="0" w:evenVBand="0" w:oddHBand="0" w:evenHBand="0" w:firstRowFirstColumn="0" w:firstRowLastColumn="0" w:lastRowFirstColumn="0" w:lastRowLastColumn="0"/>
             </w:pPr>
-            <w:r>
-              <w:t>Desarrolladores de NoGame</w:t>
-            </w:r>
+            <w:proofErr w:type="spellStart"/>
+            <w:r>
+              <w:t>Desarrolladores</w:t>
+            </w:r>
+            <w:proofErr w:type="spellEnd"/>
+            <w:r>
+              <w:t xml:space="preserve"> de </w:t>
+            </w:r>
+            <w:proofErr w:type="spellStart"/>
+            <w:r>
+              <w:t>NoGame</w:t>
+            </w:r>
+            <w:proofErr w:type="spellEnd"/>
           </w:p>
         </w:tc>
         <w:tc>
@@ -3278,8 +4390,14 @@
           <w:p>
             <w:pPr>
               <w:cnfStyle w:val="000000000000" w:firstRow="0" w:lastRow="0" w:firstColumn="0" w:lastColumn="0" w:oddVBand="0" w:evenVBand="0" w:oddHBand="0" w:evenHBand="0" w:firstRowFirstColumn="0" w:firstRowLastColumn="0" w:lastRowFirstColumn="0" w:lastRowLastColumn="0"/>
-            </w:pPr>
-            <w:r>
+              <w:rPr>
+                <w:lang w:val="es-ES"/>
+              </w:rPr>
+            </w:pPr>
+            <w:r>
+              <w:rPr>
+                <w:lang w:val="es-ES"/>
+              </w:rPr>
               <w:t>Baja intensidad tecnológica en el proyecto, para obtener un proceso de desarrollo controlado y predecible.</w:t>
             </w:r>
           </w:p>
@@ -3308,8 +4426,13 @@
             <w:pPr>
               <w:cnfStyle w:val="000000100000" w:firstRow="0" w:lastRow="0" w:firstColumn="0" w:lastColumn="0" w:oddVBand="0" w:evenVBand="0" w:oddHBand="1" w:evenHBand="0" w:firstRowFirstColumn="0" w:firstRowLastColumn="0" w:lastRowFirstColumn="0" w:lastRowLastColumn="0"/>
             </w:pPr>
-            <w:r>
-              <w:t xml:space="preserve">Usuarios </w:t>
+            <w:proofErr w:type="spellStart"/>
+            <w:r>
+              <w:t>Usuarios</w:t>
+            </w:r>
+            <w:proofErr w:type="spellEnd"/>
+            <w:r>
+              <w:t xml:space="preserve"> </w:t>
             </w:r>
           </w:p>
         </w:tc>
@@ -3320,8 +4443,14 @@
           <w:p>
             <w:pPr>
               <w:cnfStyle w:val="000000100000" w:firstRow="0" w:lastRow="0" w:firstColumn="0" w:lastColumn="0" w:oddVBand="0" w:evenVBand="0" w:oddHBand="1" w:evenHBand="0" w:firstRowFirstColumn="0" w:firstRowLastColumn="0" w:lastRowFirstColumn="0" w:lastRowLastColumn="0"/>
-            </w:pPr>
-            <w:r>
+              <w:rPr>
+                <w:lang w:val="es-ES"/>
+              </w:rPr>
+            </w:pPr>
+            <w:r>
+              <w:rPr>
+                <w:lang w:val="es-ES"/>
+              </w:rPr>
               <w:t>Facilidad de uso de la aplicación.</w:t>
             </w:r>
           </w:p>
@@ -3329,7 +4458,15 @@
       </w:tr>
     </w:tbl>
     <w:p>
-      <w:r>
+      <w:pPr>
+        <w:rPr>
+          <w:lang w:val="es-ES"/>
+        </w:rPr>
+      </w:pPr>
+      <w:r>
+        <w:rPr>
+          <w:lang w:val="es-ES"/>
+        </w:rPr>
         <w:br w:type="page"/>
       </w:r>
     </w:p>
@@ -3337,12 +4474,30 @@
       <w:pPr>
         <w:pStyle w:val="Heading1"/>
       </w:pPr>
-      <w:bookmarkStart w:id="13" w:name="_Toc413234327"/>
+      <w:bookmarkStart w:id="16" w:name="_Toc413238525"/>
+      <w:proofErr w:type="spellStart"/>
       <w:r>
         <w:lastRenderedPageBreak/>
-        <w:t>Lista de Atributos de Calidad</w:t>
-      </w:r>
-      <w:bookmarkEnd w:id="13"/>
+        <w:t>Lista</w:t>
+      </w:r>
+      <w:proofErr w:type="spellEnd"/>
+      <w:r>
+        <w:t xml:space="preserve"> de </w:t>
+      </w:r>
+      <w:proofErr w:type="spellStart"/>
+      <w:r>
+        <w:t>Atributos</w:t>
+      </w:r>
+      <w:proofErr w:type="spellEnd"/>
+      <w:r>
+        <w:t xml:space="preserve"> de </w:t>
+      </w:r>
+      <w:proofErr w:type="spellStart"/>
+      <w:r>
+        <w:t>Calidad</w:t>
+      </w:r>
+      <w:bookmarkEnd w:id="16"/>
+      <w:proofErr w:type="spellEnd"/>
     </w:p>
     <w:p/>
     <w:tbl>
@@ -3366,9 +4521,11 @@
             <w:tcW w:w="2881" w:type="dxa"/>
           </w:tcPr>
           <w:p>
+            <w:proofErr w:type="spellStart"/>
             <w:r>
               <w:t>Código</w:t>
             </w:r>
+            <w:proofErr w:type="spellEnd"/>
           </w:p>
         </w:tc>
         <w:tc>
@@ -3379,9 +4536,11 @@
             <w:pPr>
               <w:cnfStyle w:val="100000000000" w:firstRow="1" w:lastRow="0" w:firstColumn="0" w:lastColumn="0" w:oddVBand="0" w:evenVBand="0" w:oddHBand="0" w:evenHBand="0" w:firstRowFirstColumn="0" w:firstRowLastColumn="0" w:lastRowFirstColumn="0" w:lastRowLastColumn="0"/>
             </w:pPr>
+            <w:proofErr w:type="spellStart"/>
             <w:r>
               <w:t>Descripción</w:t>
             </w:r>
+            <w:proofErr w:type="spellEnd"/>
           </w:p>
         </w:tc>
         <w:tc>
@@ -3392,9 +4551,19 @@
             <w:pPr>
               <w:cnfStyle w:val="100000000000" w:firstRow="1" w:lastRow="0" w:firstColumn="0" w:lastColumn="0" w:oddVBand="0" w:evenVBand="0" w:oddHBand="0" w:evenHBand="0" w:firstRowFirstColumn="0" w:firstRowLastColumn="0" w:lastRowFirstColumn="0" w:lastRowLastColumn="0"/>
             </w:pPr>
-            <w:r>
-              <w:t>Tipo de Atributo</w:t>
-            </w:r>
+            <w:proofErr w:type="spellStart"/>
+            <w:r>
+              <w:t>Tipo</w:t>
+            </w:r>
+            <w:proofErr w:type="spellEnd"/>
+            <w:r>
+              <w:t xml:space="preserve"> de </w:t>
+            </w:r>
+            <w:proofErr w:type="spellStart"/>
+            <w:r>
+              <w:t>Atributo</w:t>
+            </w:r>
+            <w:proofErr w:type="spellEnd"/>
           </w:p>
         </w:tc>
       </w:tr>
@@ -3420,8 +4589,14 @@
           <w:p>
             <w:pPr>
               <w:cnfStyle w:val="000000100000" w:firstRow="0" w:lastRow="0" w:firstColumn="0" w:lastColumn="0" w:oddVBand="0" w:evenVBand="0" w:oddHBand="1" w:evenHBand="0" w:firstRowFirstColumn="0" w:firstRowLastColumn="0" w:lastRowFirstColumn="0" w:lastRowLastColumn="0"/>
-            </w:pPr>
-            <w:r>
+              <w:rPr>
+                <w:lang w:val="es-ES"/>
+              </w:rPr>
+            </w:pPr>
+            <w:r>
+              <w:rPr>
+                <w:lang w:val="es-ES"/>
+              </w:rPr>
               <w:t xml:space="preserve">Disponibilidad del sistema para procesar datos 24x7. </w:t>
             </w:r>
           </w:p>
@@ -3434,9 +4609,11 @@
             <w:pPr>
               <w:cnfStyle w:val="000000100000" w:firstRow="0" w:lastRow="0" w:firstColumn="0" w:lastColumn="0" w:oddVBand="0" w:evenVBand="0" w:oddHBand="1" w:evenHBand="0" w:firstRowFirstColumn="0" w:firstRowLastColumn="0" w:lastRowFirstColumn="0" w:lastRowLastColumn="0"/>
             </w:pPr>
+            <w:proofErr w:type="spellStart"/>
             <w:r>
               <w:t>Disponibilidad</w:t>
             </w:r>
+            <w:proofErr w:type="spellEnd"/>
           </w:p>
         </w:tc>
       </w:tr>
@@ -3459,8 +4636,14 @@
           <w:p>
             <w:pPr>
               <w:cnfStyle w:val="000000000000" w:firstRow="0" w:lastRow="0" w:firstColumn="0" w:lastColumn="0" w:oddVBand="0" w:evenVBand="0" w:oddHBand="0" w:evenHBand="0" w:firstRowFirstColumn="0" w:firstRowLastColumn="0" w:lastRowFirstColumn="0" w:lastRowLastColumn="0"/>
-            </w:pPr>
-            <w:r>
+              <w:rPr>
+                <w:lang w:val="es-ES"/>
+              </w:rPr>
+            </w:pPr>
+            <w:r>
+              <w:rPr>
+                <w:lang w:val="es-ES"/>
+              </w:rPr>
               <w:t>Facilidad de cambio: nuevos ficheros fuente, nuevos formatos de representación de las preguntas, posibles cambios de base de datos.</w:t>
             </w:r>
           </w:p>
@@ -3473,9 +4656,11 @@
             <w:pPr>
               <w:cnfStyle w:val="000000000000" w:firstRow="0" w:lastRow="0" w:firstColumn="0" w:lastColumn="0" w:oddVBand="0" w:evenVBand="0" w:oddHBand="0" w:evenHBand="0" w:firstRowFirstColumn="0" w:firstRowLastColumn="0" w:lastRowFirstColumn="0" w:lastRowLastColumn="0"/>
             </w:pPr>
+            <w:proofErr w:type="spellStart"/>
             <w:r>
               <w:t>Modificabilidad</w:t>
             </w:r>
+            <w:proofErr w:type="spellEnd"/>
           </w:p>
         </w:tc>
       </w:tr>
@@ -3501,8 +4686,14 @@
           <w:p>
             <w:pPr>
               <w:cnfStyle w:val="000000100000" w:firstRow="0" w:lastRow="0" w:firstColumn="0" w:lastColumn="0" w:oddVBand="0" w:evenVBand="0" w:oddHBand="1" w:evenHBand="0" w:firstRowFirstColumn="0" w:firstRowLastColumn="0" w:lastRowFirstColumn="0" w:lastRowLastColumn="0"/>
-            </w:pPr>
-            <w:r>
+              <w:rPr>
+                <w:lang w:val="es-ES"/>
+              </w:rPr>
+            </w:pPr>
+            <w:r>
+              <w:rPr>
+                <w:lang w:val="es-ES"/>
+              </w:rPr>
               <w:t>Escalabilidad del sistema, por posible incremento del número de usuarios y de las preguntas almacenadas.</w:t>
             </w:r>
           </w:p>
@@ -3515,9 +4706,11 @@
             <w:pPr>
               <w:cnfStyle w:val="000000100000" w:firstRow="0" w:lastRow="0" w:firstColumn="0" w:lastColumn="0" w:oddVBand="0" w:evenVBand="0" w:oddHBand="1" w:evenHBand="0" w:firstRowFirstColumn="0" w:firstRowLastColumn="0" w:lastRowFirstColumn="0" w:lastRowLastColumn="0"/>
             </w:pPr>
+            <w:proofErr w:type="spellStart"/>
             <w:r>
               <w:t>Modificabilidad</w:t>
             </w:r>
+            <w:proofErr w:type="spellEnd"/>
           </w:p>
         </w:tc>
       </w:tr>
@@ -3540,8 +4733,14 @@
           <w:p>
             <w:pPr>
               <w:cnfStyle w:val="000000000000" w:firstRow="0" w:lastRow="0" w:firstColumn="0" w:lastColumn="0" w:oddVBand="0" w:evenVBand="0" w:oddHBand="0" w:evenHBand="0" w:firstRowFirstColumn="0" w:firstRowLastColumn="0" w:lastRowFirstColumn="0" w:lastRowLastColumn="0"/>
-            </w:pPr>
-            <w:r>
+              <w:rPr>
+                <w:lang w:val="es-ES"/>
+              </w:rPr>
+            </w:pPr>
+            <w:r>
+              <w:rPr>
+                <w:lang w:val="es-ES"/>
+              </w:rPr>
               <w:t>Seguridad de los datos almacenados: preguntas y respuestas, datos de los usuarios.</w:t>
             </w:r>
           </w:p>
@@ -3554,9 +4753,11 @@
             <w:pPr>
               <w:cnfStyle w:val="000000000000" w:firstRow="0" w:lastRow="0" w:firstColumn="0" w:lastColumn="0" w:oddVBand="0" w:evenVBand="0" w:oddHBand="0" w:evenHBand="0" w:firstRowFirstColumn="0" w:firstRowLastColumn="0" w:lastRowFirstColumn="0" w:lastRowLastColumn="0"/>
             </w:pPr>
+            <w:proofErr w:type="spellStart"/>
             <w:r>
               <w:t>Seguridad</w:t>
             </w:r>
+            <w:proofErr w:type="spellEnd"/>
           </w:p>
         </w:tc>
       </w:tr>
@@ -3582,8 +4783,14 @@
           <w:p>
             <w:pPr>
               <w:cnfStyle w:val="000000100000" w:firstRow="0" w:lastRow="0" w:firstColumn="0" w:lastColumn="0" w:oddVBand="0" w:evenVBand="0" w:oddHBand="1" w:evenHBand="0" w:firstRowFirstColumn="0" w:firstRowLastColumn="0" w:lastRowFirstColumn="0" w:lastRowLastColumn="0"/>
-            </w:pPr>
-            <w:r>
+              <w:rPr>
+                <w:lang w:val="es-ES"/>
+              </w:rPr>
+            </w:pPr>
+            <w:r>
+              <w:rPr>
+                <w:lang w:val="es-ES"/>
+              </w:rPr>
               <w:t>Integridad de los datos almacenados</w:t>
             </w:r>
           </w:p>
@@ -3596,9 +4803,11 @@
             <w:pPr>
               <w:cnfStyle w:val="000000100000" w:firstRow="0" w:lastRow="0" w:firstColumn="0" w:lastColumn="0" w:oddVBand="0" w:evenVBand="0" w:oddHBand="1" w:evenHBand="0" w:firstRowFirstColumn="0" w:firstRowLastColumn="0" w:lastRowFirstColumn="0" w:lastRowLastColumn="0"/>
             </w:pPr>
+            <w:proofErr w:type="spellStart"/>
             <w:r>
               <w:t>Seguridad</w:t>
             </w:r>
+            <w:proofErr w:type="spellEnd"/>
           </w:p>
         </w:tc>
       </w:tr>
@@ -3624,8 +4833,14 @@
           <w:p>
             <w:pPr>
               <w:cnfStyle w:val="000000000000" w:firstRow="0" w:lastRow="0" w:firstColumn="0" w:lastColumn="0" w:oddVBand="0" w:evenVBand="0" w:oddHBand="0" w:evenHBand="0" w:firstRowFirstColumn="0" w:firstRowLastColumn="0" w:lastRowFirstColumn="0" w:lastRowLastColumn="0"/>
-            </w:pPr>
-            <w:r>
+              <w:rPr>
+                <w:lang w:val="es-ES"/>
+              </w:rPr>
+            </w:pPr>
+            <w:r>
+              <w:rPr>
+                <w:lang w:val="es-ES"/>
+              </w:rPr>
               <w:t>Facilidad para probar la fiabilidad</w:t>
             </w:r>
           </w:p>
@@ -3638,9 +4853,11 @@
             <w:pPr>
               <w:cnfStyle w:val="000000000000" w:firstRow="0" w:lastRow="0" w:firstColumn="0" w:lastColumn="0" w:oddVBand="0" w:evenVBand="0" w:oddHBand="0" w:evenHBand="0" w:firstRowFirstColumn="0" w:firstRowLastColumn="0" w:lastRowFirstColumn="0" w:lastRowLastColumn="0"/>
             </w:pPr>
+            <w:proofErr w:type="spellStart"/>
             <w:r>
               <w:t>Testabilidad</w:t>
             </w:r>
+            <w:proofErr w:type="spellEnd"/>
           </w:p>
         </w:tc>
       </w:tr>
@@ -3669,14 +4886,23 @@
           <w:p>
             <w:pPr>
               <w:cnfStyle w:val="000000100000" w:firstRow="0" w:lastRow="0" w:firstColumn="0" w:lastColumn="0" w:oddVBand="0" w:evenVBand="0" w:oddHBand="1" w:evenHBand="0" w:firstRowFirstColumn="0" w:firstRowLastColumn="0" w:lastRowFirstColumn="0" w:lastRowLastColumn="0"/>
-            </w:pPr>
-            <w:r>
+              <w:rPr>
+                <w:lang w:val="es-ES"/>
+              </w:rPr>
+            </w:pPr>
+            <w:r>
+              <w:rPr>
+                <w:lang w:val="es-ES"/>
+              </w:rPr>
               <w:t>Facilidad de uso para los usuarios finales del juego, y para los encargados del mantenimiento del sistema.</w:t>
             </w:r>
           </w:p>
           <w:p>
             <w:pPr>
               <w:cnfStyle w:val="000000100000" w:firstRow="0" w:lastRow="0" w:firstColumn="0" w:lastColumn="0" w:oddVBand="0" w:evenVBand="0" w:oddHBand="1" w:evenHBand="0" w:firstRowFirstColumn="0" w:firstRowLastColumn="0" w:lastRowFirstColumn="0" w:lastRowLastColumn="0"/>
+              <w:rPr>
+                <w:lang w:val="es-ES"/>
+              </w:rPr>
             </w:pPr>
           </w:p>
         </w:tc>
@@ -3688,9 +4914,11 @@
             <w:pPr>
               <w:cnfStyle w:val="000000100000" w:firstRow="0" w:lastRow="0" w:firstColumn="0" w:lastColumn="0" w:oddVBand="0" w:evenVBand="0" w:oddHBand="1" w:evenHBand="0" w:firstRowFirstColumn="0" w:firstRowLastColumn="0" w:lastRowFirstColumn="0" w:lastRowLastColumn="0"/>
             </w:pPr>
+            <w:proofErr w:type="spellStart"/>
             <w:r>
               <w:t>Usabilidad</w:t>
             </w:r>
+            <w:proofErr w:type="spellEnd"/>
           </w:p>
         </w:tc>
       </w:tr>
@@ -3705,12 +4933,30 @@
       <w:pPr>
         <w:pStyle w:val="Heading1"/>
       </w:pPr>
-      <w:bookmarkStart w:id="14" w:name="_Toc413234328"/>
+      <w:bookmarkStart w:id="17" w:name="_Toc413238526"/>
+      <w:proofErr w:type="spellStart"/>
       <w:r>
         <w:lastRenderedPageBreak/>
-        <w:t>Atributos de Calidad e Interesados</w:t>
-      </w:r>
-      <w:bookmarkEnd w:id="14"/>
+        <w:t>Atributos</w:t>
+      </w:r>
+      <w:proofErr w:type="spellEnd"/>
+      <w:r>
+        <w:t xml:space="preserve"> de </w:t>
+      </w:r>
+      <w:proofErr w:type="spellStart"/>
+      <w:r>
+        <w:t>Calidad</w:t>
+      </w:r>
+      <w:proofErr w:type="spellEnd"/>
+      <w:r>
+        <w:t xml:space="preserve"> e </w:t>
+      </w:r>
+      <w:proofErr w:type="spellStart"/>
+      <w:r>
+        <w:t>Interesados</w:t>
+      </w:r>
+      <w:bookmarkEnd w:id="17"/>
+      <w:proofErr w:type="spellEnd"/>
     </w:p>
     <w:p/>
     <w:tbl>
@@ -3735,9 +4981,11 @@
             <w:tcW w:w="2161" w:type="dxa"/>
           </w:tcPr>
           <w:p>
+            <w:proofErr w:type="spellStart"/>
             <w:r>
               <w:t>Atributos</w:t>
             </w:r>
+            <w:proofErr w:type="spellEnd"/>
           </w:p>
           <w:p>
             <w:r>
@@ -3745,9 +4993,11 @@
             </w:r>
           </w:p>
           <w:p>
+            <w:proofErr w:type="spellStart"/>
             <w:r>
               <w:t>Interesados</w:t>
             </w:r>
+            <w:proofErr w:type="spellEnd"/>
           </w:p>
         </w:tc>
         <w:tc>
@@ -4134,6 +5384,8 @@
     <w:p>
       <w:pPr>
         <w:sectPr>
+          <w:footerReference w:type="even" r:id="rId9"/>
+          <w:footerReference w:type="default" r:id="rId10"/>
           <w:pgSz w:w="11906" w:h="16838"/>
           <w:pgMar w:top="1417" w:right="1701" w:bottom="1417" w:left="1701" w:header="708" w:footer="708" w:gutter="0"/>
           <w:cols w:space="708"/>
@@ -4146,12 +5398,22 @@
       <w:pPr>
         <w:pStyle w:val="Heading1"/>
       </w:pPr>
-      <w:bookmarkStart w:id="15" w:name="_Toc413234329"/>
+      <w:bookmarkStart w:id="18" w:name="_Toc413238527"/>
+      <w:proofErr w:type="spellStart"/>
       <w:r>
         <w:lastRenderedPageBreak/>
-        <w:t>Escenarios de Calidad</w:t>
-      </w:r>
-      <w:bookmarkEnd w:id="15"/>
+        <w:t>Escenarios</w:t>
+      </w:r>
+      <w:proofErr w:type="spellEnd"/>
+      <w:r>
+        <w:t xml:space="preserve"> de </w:t>
+      </w:r>
+      <w:proofErr w:type="spellStart"/>
+      <w:r>
+        <w:t>Calidad</w:t>
+      </w:r>
+      <w:bookmarkEnd w:id="18"/>
+      <w:proofErr w:type="spellEnd"/>
     </w:p>
     <w:p/>
     <w:tbl>
@@ -4195,8 +5457,13 @@
               <w:cnfStyle w:val="100000000000" w:firstRow="1" w:lastRow="0" w:firstColumn="0" w:lastColumn="0" w:oddVBand="0" w:evenVBand="0" w:oddHBand="0" w:evenHBand="0" w:firstRowFirstColumn="0" w:firstRowLastColumn="0" w:lastRowFirstColumn="0" w:lastRowLastColumn="0"/>
             </w:pPr>
             <w:r>
-              <w:t>Fuente de estímulo</w:t>
-            </w:r>
+              <w:t xml:space="preserve">Fuente de </w:t>
+            </w:r>
+            <w:proofErr w:type="spellStart"/>
+            <w:r>
+              <w:t>estímulo</w:t>
+            </w:r>
+            <w:proofErr w:type="spellEnd"/>
           </w:p>
         </w:tc>
         <w:tc>
@@ -4207,9 +5474,11 @@
             <w:pPr>
               <w:cnfStyle w:val="100000000000" w:firstRow="1" w:lastRow="0" w:firstColumn="0" w:lastColumn="0" w:oddVBand="0" w:evenVBand="0" w:oddHBand="0" w:evenHBand="0" w:firstRowFirstColumn="0" w:firstRowLastColumn="0" w:lastRowFirstColumn="0" w:lastRowLastColumn="0"/>
             </w:pPr>
+            <w:proofErr w:type="spellStart"/>
             <w:r>
               <w:t>Estímulo</w:t>
             </w:r>
+            <w:proofErr w:type="spellEnd"/>
           </w:p>
         </w:tc>
         <w:tc>
@@ -4220,9 +5489,11 @@
             <w:pPr>
               <w:cnfStyle w:val="100000000000" w:firstRow="1" w:lastRow="0" w:firstColumn="0" w:lastColumn="0" w:oddVBand="0" w:evenVBand="0" w:oddHBand="0" w:evenHBand="0" w:firstRowFirstColumn="0" w:firstRowLastColumn="0" w:lastRowFirstColumn="0" w:lastRowLastColumn="0"/>
             </w:pPr>
+            <w:proofErr w:type="spellStart"/>
             <w:r>
               <w:t>Entorno</w:t>
             </w:r>
+            <w:proofErr w:type="spellEnd"/>
           </w:p>
         </w:tc>
         <w:tc>
@@ -4233,9 +5504,11 @@
             <w:pPr>
               <w:cnfStyle w:val="100000000000" w:firstRow="1" w:lastRow="0" w:firstColumn="0" w:lastColumn="0" w:oddVBand="0" w:evenVBand="0" w:oddHBand="0" w:evenHBand="0" w:firstRowFirstColumn="0" w:firstRowLastColumn="0" w:lastRowFirstColumn="0" w:lastRowLastColumn="0"/>
             </w:pPr>
+            <w:proofErr w:type="spellStart"/>
             <w:r>
               <w:t>Artefacto</w:t>
             </w:r>
+            <w:proofErr w:type="spellEnd"/>
           </w:p>
         </w:tc>
         <w:tc>
@@ -4246,9 +5519,11 @@
             <w:pPr>
               <w:cnfStyle w:val="100000000000" w:firstRow="1" w:lastRow="0" w:firstColumn="0" w:lastColumn="0" w:oddVBand="0" w:evenVBand="0" w:oddHBand="0" w:evenHBand="0" w:firstRowFirstColumn="0" w:firstRowLastColumn="0" w:lastRowFirstColumn="0" w:lastRowLastColumn="0"/>
             </w:pPr>
+            <w:proofErr w:type="spellStart"/>
             <w:r>
               <w:t>Respuesta</w:t>
             </w:r>
+            <w:proofErr w:type="spellEnd"/>
           </w:p>
         </w:tc>
         <w:tc>
@@ -4260,9 +5535,19 @@
               <w:ind w:left="84" w:hanging="50"/>
               <w:cnfStyle w:val="100000000000" w:firstRow="1" w:lastRow="0" w:firstColumn="0" w:lastColumn="0" w:oddVBand="0" w:evenVBand="0" w:oddHBand="0" w:evenHBand="0" w:firstRowFirstColumn="0" w:firstRowLastColumn="0" w:lastRowFirstColumn="0" w:lastRowLastColumn="0"/>
             </w:pPr>
-            <w:r>
-              <w:t>Medición de la respuesta</w:t>
-            </w:r>
+            <w:proofErr w:type="spellStart"/>
+            <w:r>
+              <w:t>Medición</w:t>
+            </w:r>
+            <w:proofErr w:type="spellEnd"/>
+            <w:r>
+              <w:t xml:space="preserve"> de la </w:t>
+            </w:r>
+            <w:proofErr w:type="spellStart"/>
+            <w:r>
+              <w:t>respuesta</w:t>
+            </w:r>
+            <w:proofErr w:type="spellEnd"/>
           </w:p>
         </w:tc>
         <w:tc>
@@ -4273,9 +5558,27 @@
             <w:pPr>
               <w:cnfStyle w:val="100000000000" w:firstRow="1" w:lastRow="0" w:firstColumn="0" w:lastColumn="0" w:oddVBand="0" w:evenVBand="0" w:oddHBand="0" w:evenHBand="0" w:firstRowFirstColumn="0" w:firstRowLastColumn="0" w:lastRowFirstColumn="0" w:lastRowLastColumn="0"/>
             </w:pPr>
-            <w:r>
-              <w:t>Atributo de Calidad afectado</w:t>
-            </w:r>
+            <w:proofErr w:type="spellStart"/>
+            <w:r>
+              <w:t>Atributo</w:t>
+            </w:r>
+            <w:proofErr w:type="spellEnd"/>
+            <w:r>
+              <w:t xml:space="preserve"> de </w:t>
+            </w:r>
+            <w:proofErr w:type="spellStart"/>
+            <w:r>
+              <w:t>Calidad</w:t>
+            </w:r>
+            <w:proofErr w:type="spellEnd"/>
+            <w:r>
+              <w:t xml:space="preserve"> </w:t>
+            </w:r>
+            <w:proofErr w:type="spellStart"/>
+            <w:r>
+              <w:t>afectado</w:t>
+            </w:r>
+            <w:proofErr w:type="spellEnd"/>
           </w:p>
         </w:tc>
       </w:tr>
@@ -4303,9 +5606,11 @@
             <w:pPr>
               <w:cnfStyle w:val="000000100000" w:firstRow="0" w:lastRow="0" w:firstColumn="0" w:lastColumn="0" w:oddVBand="0" w:evenVBand="0" w:oddHBand="1" w:evenHBand="0" w:firstRowFirstColumn="0" w:firstRowLastColumn="0" w:lastRowFirstColumn="0" w:lastRowLastColumn="0"/>
             </w:pPr>
+            <w:proofErr w:type="spellStart"/>
             <w:r>
               <w:t>Desarrollador</w:t>
             </w:r>
+            <w:proofErr w:type="spellEnd"/>
           </w:p>
         </w:tc>
         <w:tc>
@@ -4316,9 +5621,19 @@
             <w:pPr>
               <w:cnfStyle w:val="000000100000" w:firstRow="0" w:lastRow="0" w:firstColumn="0" w:lastColumn="0" w:oddVBand="0" w:evenVBand="0" w:oddHBand="1" w:evenHBand="0" w:firstRowFirstColumn="0" w:firstRowLastColumn="0" w:lastRowFirstColumn="0" w:lastRowLastColumn="0"/>
             </w:pPr>
-            <w:r>
-              <w:t>Arranque del sistema</w:t>
-            </w:r>
+            <w:proofErr w:type="spellStart"/>
+            <w:r>
+              <w:t>Arranque</w:t>
+            </w:r>
+            <w:proofErr w:type="spellEnd"/>
+            <w:r>
+              <w:t xml:space="preserve"> del </w:t>
+            </w:r>
+            <w:proofErr w:type="spellStart"/>
+            <w:r>
+              <w:t>sistema</w:t>
+            </w:r>
+            <w:proofErr w:type="spellEnd"/>
           </w:p>
         </w:tc>
         <w:tc>
@@ -4329,9 +5644,11 @@
             <w:pPr>
               <w:cnfStyle w:val="000000100000" w:firstRow="0" w:lastRow="0" w:firstColumn="0" w:lastColumn="0" w:oddVBand="0" w:evenVBand="0" w:oddHBand="1" w:evenHBand="0" w:firstRowFirstColumn="0" w:firstRowLastColumn="0" w:lastRowFirstColumn="0" w:lastRowLastColumn="0"/>
             </w:pPr>
+            <w:proofErr w:type="spellStart"/>
             <w:r>
               <w:t>Desarrollo</w:t>
             </w:r>
+            <w:proofErr w:type="spellEnd"/>
           </w:p>
         </w:tc>
         <w:tc>
@@ -4354,8 +5671,14 @@
           <w:p>
             <w:pPr>
               <w:cnfStyle w:val="000000100000" w:firstRow="0" w:lastRow="0" w:firstColumn="0" w:lastColumn="0" w:oddVBand="0" w:evenVBand="0" w:oddHBand="1" w:evenHBand="0" w:firstRowFirstColumn="0" w:firstRowLastColumn="0" w:lastRowFirstColumn="0" w:lastRowLastColumn="0"/>
-            </w:pPr>
-            <w:r>
+              <w:rPr>
+                <w:lang w:val="es-ES"/>
+              </w:rPr>
+            </w:pPr>
+            <w:r>
+              <w:rPr>
+                <w:lang w:val="es-ES"/>
+              </w:rPr>
               <w:t>Tiempo para que el sistema esté funcionando razonablemente corto</w:t>
             </w:r>
           </w:p>
@@ -4367,10 +5690,24 @@
           <w:p>
             <w:pPr>
               <w:cnfStyle w:val="000000100000" w:firstRow="0" w:lastRow="0" w:firstColumn="0" w:lastColumn="0" w:oddVBand="0" w:evenVBand="0" w:oddHBand="1" w:evenHBand="0" w:firstRowFirstColumn="0" w:firstRowLastColumn="0" w:lastRowFirstColumn="0" w:lastRowLastColumn="0"/>
-            </w:pPr>
-            <w:r>
-              <w:t>Tiempo de arranque de la aplicación &lt; 30 seg</w:t>
-            </w:r>
+              <w:rPr>
+                <w:lang w:val="es-ES"/>
+              </w:rPr>
+            </w:pPr>
+            <w:r>
+              <w:rPr>
+                <w:lang w:val="es-ES"/>
+              </w:rPr>
+              <w:t xml:space="preserve">Tiempo de arranque de la aplicación &lt; 30 </w:t>
+            </w:r>
+            <w:proofErr w:type="spellStart"/>
+            <w:r>
+              <w:rPr>
+                <w:lang w:val="es-ES"/>
+              </w:rPr>
+              <w:t>seg</w:t>
+            </w:r>
+            <w:proofErr w:type="spellEnd"/>
           </w:p>
         </w:tc>
         <w:tc>
@@ -4410,9 +5747,11 @@
             <w:pPr>
               <w:cnfStyle w:val="000000000000" w:firstRow="0" w:lastRow="0" w:firstColumn="0" w:lastColumn="0" w:oddVBand="0" w:evenVBand="0" w:oddHBand="0" w:evenHBand="0" w:firstRowFirstColumn="0" w:firstRowLastColumn="0" w:lastRowFirstColumn="0" w:lastRowLastColumn="0"/>
             </w:pPr>
+            <w:proofErr w:type="spellStart"/>
             <w:r>
               <w:t>Desarrollador</w:t>
             </w:r>
+            <w:proofErr w:type="spellEnd"/>
           </w:p>
         </w:tc>
         <w:tc>
@@ -4424,8 +5763,21 @@
               <w:cnfStyle w:val="000000000000" w:firstRow="0" w:lastRow="0" w:firstColumn="0" w:lastColumn="0" w:oddVBand="0" w:evenVBand="0" w:oddHBand="0" w:evenHBand="0" w:firstRowFirstColumn="0" w:firstRowLastColumn="0" w:lastRowFirstColumn="0" w:lastRowLastColumn="0"/>
             </w:pPr>
             <w:r>
-              <w:t>Nuevo formato de preguntas</w:t>
-            </w:r>
+              <w:t xml:space="preserve">Nuevo </w:t>
+            </w:r>
+            <w:proofErr w:type="spellStart"/>
+            <w:r>
+              <w:t>formato</w:t>
+            </w:r>
+            <w:proofErr w:type="spellEnd"/>
+            <w:r>
+              <w:t xml:space="preserve"> de </w:t>
+            </w:r>
+            <w:proofErr w:type="spellStart"/>
+            <w:r>
+              <w:t>preguntas</w:t>
+            </w:r>
+            <w:proofErr w:type="spellEnd"/>
           </w:p>
         </w:tc>
         <w:tc>
@@ -4436,9 +5788,11 @@
             <w:pPr>
               <w:cnfStyle w:val="000000000000" w:firstRow="0" w:lastRow="0" w:firstColumn="0" w:lastColumn="0" w:oddVBand="0" w:evenVBand="0" w:oddHBand="0" w:evenHBand="0" w:firstRowFirstColumn="0" w:firstRowLastColumn="0" w:lastRowFirstColumn="0" w:lastRowLastColumn="0"/>
             </w:pPr>
+            <w:proofErr w:type="spellStart"/>
             <w:r>
               <w:t>Desarrollo</w:t>
             </w:r>
+            <w:proofErr w:type="spellEnd"/>
           </w:p>
         </w:tc>
         <w:tc>
@@ -4464,8 +5818,14 @@
                 <w:tab w:val="left" w:pos="2857"/>
               </w:tabs>
               <w:cnfStyle w:val="000000000000" w:firstRow="0" w:lastRow="0" w:firstColumn="0" w:lastColumn="0" w:oddVBand="0" w:evenVBand="0" w:oddHBand="0" w:evenHBand="0" w:firstRowFirstColumn="0" w:firstRowLastColumn="0" w:lastRowFirstColumn="0" w:lastRowLastColumn="0"/>
-            </w:pPr>
-            <w:r>
+              <w:rPr>
+                <w:lang w:val="es-ES"/>
+              </w:rPr>
+            </w:pPr>
+            <w:r>
+              <w:rPr>
+                <w:lang w:val="es-ES"/>
+              </w:rPr>
               <w:t>Implementar la nueva funcionalidad en un tiempo razonablemente corto</w:t>
             </w:r>
           </w:p>
@@ -4478,9 +5838,27 @@
             <w:pPr>
               <w:cnfStyle w:val="000000000000" w:firstRow="0" w:lastRow="0" w:firstColumn="0" w:lastColumn="0" w:oddVBand="0" w:evenVBand="0" w:oddHBand="0" w:evenHBand="0" w:firstRowFirstColumn="0" w:firstRowLastColumn="0" w:lastRowFirstColumn="0" w:lastRowLastColumn="0"/>
             </w:pPr>
-            <w:r>
-              <w:t>Tiempo de desarrollo &lt; 2 días</w:t>
-            </w:r>
+            <w:proofErr w:type="spellStart"/>
+            <w:r>
+              <w:t>Tiempo</w:t>
+            </w:r>
+            <w:proofErr w:type="spellEnd"/>
+            <w:r>
+              <w:t xml:space="preserve"> de </w:t>
+            </w:r>
+            <w:proofErr w:type="spellStart"/>
+            <w:r>
+              <w:t>desarrollo</w:t>
+            </w:r>
+            <w:proofErr w:type="spellEnd"/>
+            <w:r>
+              <w:t xml:space="preserve"> &lt; 2 </w:t>
+            </w:r>
+            <w:proofErr w:type="spellStart"/>
+            <w:r>
+              <w:t>días</w:t>
+            </w:r>
+            <w:proofErr w:type="spellEnd"/>
           </w:p>
         </w:tc>
         <w:tc>
@@ -4521,9 +5899,11 @@
             <w:pPr>
               <w:cnfStyle w:val="000000100000" w:firstRow="0" w:lastRow="0" w:firstColumn="0" w:lastColumn="0" w:oddVBand="0" w:evenVBand="0" w:oddHBand="1" w:evenHBand="0" w:firstRowFirstColumn="0" w:firstRowLastColumn="0" w:lastRowFirstColumn="0" w:lastRowLastColumn="0"/>
             </w:pPr>
+            <w:proofErr w:type="spellStart"/>
             <w:r>
               <w:t>Desarrollador</w:t>
             </w:r>
+            <w:proofErr w:type="spellEnd"/>
           </w:p>
         </w:tc>
         <w:tc>
@@ -4533,8 +5913,14 @@
           <w:p>
             <w:pPr>
               <w:cnfStyle w:val="000000100000" w:firstRow="0" w:lastRow="0" w:firstColumn="0" w:lastColumn="0" w:oddVBand="0" w:evenVBand="0" w:oddHBand="1" w:evenHBand="0" w:firstRowFirstColumn="0" w:firstRowLastColumn="0" w:lastRowFirstColumn="0" w:lastRowLastColumn="0"/>
-            </w:pPr>
-            <w:r>
+              <w:rPr>
+                <w:lang w:val="es-ES"/>
+              </w:rPr>
+            </w:pPr>
+            <w:r>
+              <w:rPr>
+                <w:lang w:val="es-ES"/>
+              </w:rPr>
               <w:t>Aumento del repositorio de preguntas</w:t>
             </w:r>
           </w:p>
@@ -4547,9 +5933,11 @@
             <w:pPr>
               <w:cnfStyle w:val="000000100000" w:firstRow="0" w:lastRow="0" w:firstColumn="0" w:lastColumn="0" w:oddVBand="0" w:evenVBand="0" w:oddHBand="1" w:evenHBand="0" w:firstRowFirstColumn="0" w:firstRowLastColumn="0" w:lastRowFirstColumn="0" w:lastRowLastColumn="0"/>
             </w:pPr>
+            <w:proofErr w:type="spellStart"/>
             <w:r>
               <w:t>Desarrollo</w:t>
             </w:r>
+            <w:proofErr w:type="spellEnd"/>
           </w:p>
         </w:tc>
         <w:tc>
@@ -4561,8 +5949,13 @@
               <w:cnfStyle w:val="000000100000" w:firstRow="0" w:lastRow="0" w:firstColumn="0" w:lastColumn="0" w:oddVBand="0" w:evenVBand="0" w:oddHBand="1" w:evenHBand="0" w:firstRowFirstColumn="0" w:firstRowLastColumn="0" w:lastRowFirstColumn="0" w:lastRowLastColumn="0"/>
             </w:pPr>
             <w:r>
-              <w:t>Sistema/Base de datos</w:t>
-            </w:r>
+              <w:t xml:space="preserve">Sistema/Base de </w:t>
+            </w:r>
+            <w:proofErr w:type="spellStart"/>
+            <w:r>
+              <w:t>datos</w:t>
+            </w:r>
+            <w:proofErr w:type="spellEnd"/>
           </w:p>
         </w:tc>
         <w:tc>
@@ -4573,8 +5966,14 @@
             <w:pPr>
               <w:ind w:right="176"/>
               <w:cnfStyle w:val="000000100000" w:firstRow="0" w:lastRow="0" w:firstColumn="0" w:lastColumn="0" w:oddVBand="0" w:evenVBand="0" w:oddHBand="1" w:evenHBand="0" w:firstRowFirstColumn="0" w:firstRowLastColumn="0" w:lastRowFirstColumn="0" w:lastRowLastColumn="0"/>
-            </w:pPr>
-            <w:r>
+              <w:rPr>
+                <w:lang w:val="es-ES"/>
+              </w:rPr>
+            </w:pPr>
+            <w:r>
+              <w:rPr>
+                <w:lang w:val="es-ES"/>
+              </w:rPr>
               <w:t>Adición de preguntas a la base de datos del sistema</w:t>
             </w:r>
           </w:p>
@@ -4586,8 +5985,14 @@
           <w:p>
             <w:pPr>
               <w:cnfStyle w:val="000000100000" w:firstRow="0" w:lastRow="0" w:firstColumn="0" w:lastColumn="0" w:oddVBand="0" w:evenVBand="0" w:oddHBand="1" w:evenHBand="0" w:firstRowFirstColumn="0" w:firstRowLastColumn="0" w:lastRowFirstColumn="0" w:lastRowLastColumn="0"/>
-            </w:pPr>
-            <w:r>
+              <w:rPr>
+                <w:lang w:val="es-ES"/>
+              </w:rPr>
+            </w:pPr>
+            <w:r>
+              <w:rPr>
+                <w:lang w:val="es-ES"/>
+              </w:rPr>
               <w:t>Tiempo para la inclusión de las preguntas de un fichero &lt; 2 min</w:t>
             </w:r>
           </w:p>
@@ -4629,9 +6034,11 @@
             <w:pPr>
               <w:cnfStyle w:val="000000000000" w:firstRow="0" w:lastRow="0" w:firstColumn="0" w:lastColumn="0" w:oddVBand="0" w:evenVBand="0" w:oddHBand="0" w:evenHBand="0" w:firstRowFirstColumn="0" w:firstRowLastColumn="0" w:lastRowFirstColumn="0" w:lastRowLastColumn="0"/>
             </w:pPr>
+            <w:proofErr w:type="spellStart"/>
             <w:r>
               <w:t>Usuario</w:t>
             </w:r>
+            <w:proofErr w:type="spellEnd"/>
           </w:p>
         </w:tc>
         <w:tc>
@@ -4641,8 +6048,14 @@
           <w:p>
             <w:pPr>
               <w:cnfStyle w:val="000000000000" w:firstRow="0" w:lastRow="0" w:firstColumn="0" w:lastColumn="0" w:oddVBand="0" w:evenVBand="0" w:oddHBand="0" w:evenHBand="0" w:firstRowFirstColumn="0" w:firstRowLastColumn="0" w:lastRowFirstColumn="0" w:lastRowLastColumn="0"/>
-            </w:pPr>
-            <w:r>
+              <w:rPr>
+                <w:lang w:val="es-ES"/>
+              </w:rPr>
+            </w:pPr>
+            <w:r>
+              <w:rPr>
+                <w:lang w:val="es-ES"/>
+              </w:rPr>
               <w:t>Intento de acceso a datos privados del sistema</w:t>
             </w:r>
           </w:p>
@@ -4655,9 +6068,11 @@
             <w:pPr>
               <w:cnfStyle w:val="000000000000" w:firstRow="0" w:lastRow="0" w:firstColumn="0" w:lastColumn="0" w:oddVBand="0" w:evenVBand="0" w:oddHBand="0" w:evenHBand="0" w:firstRowFirstColumn="0" w:firstRowLastColumn="0" w:lastRowFirstColumn="0" w:lastRowLastColumn="0"/>
             </w:pPr>
+            <w:proofErr w:type="spellStart"/>
             <w:r>
               <w:t>Explotación</w:t>
             </w:r>
+            <w:proofErr w:type="spellEnd"/>
           </w:p>
         </w:tc>
         <w:tc>
@@ -4669,8 +6084,13 @@
               <w:cnfStyle w:val="000000000000" w:firstRow="0" w:lastRow="0" w:firstColumn="0" w:lastColumn="0" w:oddVBand="0" w:evenVBand="0" w:oddHBand="0" w:evenHBand="0" w:firstRowFirstColumn="0" w:firstRowLastColumn="0" w:lastRowFirstColumn="0" w:lastRowLastColumn="0"/>
             </w:pPr>
             <w:r>
-              <w:t>Base de datos</w:t>
-            </w:r>
+              <w:t xml:space="preserve">Base de </w:t>
+            </w:r>
+            <w:proofErr w:type="spellStart"/>
+            <w:r>
+              <w:t>datos</w:t>
+            </w:r>
+            <w:proofErr w:type="spellEnd"/>
           </w:p>
         </w:tc>
         <w:tc>
@@ -4680,8 +6100,14 @@
           <w:p>
             <w:pPr>
               <w:cnfStyle w:val="000000000000" w:firstRow="0" w:lastRow="0" w:firstColumn="0" w:lastColumn="0" w:oddVBand="0" w:evenVBand="0" w:oddHBand="0" w:evenHBand="0" w:firstRowFirstColumn="0" w:firstRowLastColumn="0" w:lastRowFirstColumn="0" w:lastRowLastColumn="0"/>
-            </w:pPr>
-            <w:r>
+              <w:rPr>
+                <w:lang w:val="es-ES"/>
+              </w:rPr>
+            </w:pPr>
+            <w:r>
+              <w:rPr>
+                <w:lang w:val="es-ES"/>
+              </w:rPr>
               <w:t>Negación del sistema a realizar la operación pertinente</w:t>
             </w:r>
           </w:p>
@@ -4693,8 +6119,14 @@
           <w:p>
             <w:pPr>
               <w:cnfStyle w:val="000000000000" w:firstRow="0" w:lastRow="0" w:firstColumn="0" w:lastColumn="0" w:oddVBand="0" w:evenVBand="0" w:oddHBand="0" w:evenHBand="0" w:firstRowFirstColumn="0" w:firstRowLastColumn="0" w:lastRowFirstColumn="0" w:lastRowLastColumn="0"/>
-            </w:pPr>
-            <w:r>
+              <w:rPr>
+                <w:lang w:val="es-ES"/>
+              </w:rPr>
+            </w:pPr>
+            <w:r>
+              <w:rPr>
+                <w:lang w:val="es-ES"/>
+              </w:rPr>
               <w:t>Nº de intrusiones y accesos no permitidos =0</w:t>
             </w:r>
           </w:p>
@@ -4737,9 +6169,11 @@
             <w:pPr>
               <w:cnfStyle w:val="000000100000" w:firstRow="0" w:lastRow="0" w:firstColumn="0" w:lastColumn="0" w:oddVBand="0" w:evenVBand="0" w:oddHBand="1" w:evenHBand="0" w:firstRowFirstColumn="0" w:firstRowLastColumn="0" w:lastRowFirstColumn="0" w:lastRowLastColumn="0"/>
             </w:pPr>
+            <w:proofErr w:type="spellStart"/>
             <w:r>
               <w:t>Usuario</w:t>
             </w:r>
+            <w:proofErr w:type="spellEnd"/>
           </w:p>
         </w:tc>
         <w:tc>
@@ -4749,8 +6183,14 @@
           <w:p>
             <w:pPr>
               <w:cnfStyle w:val="000000100000" w:firstRow="0" w:lastRow="0" w:firstColumn="0" w:lastColumn="0" w:oddVBand="0" w:evenVBand="0" w:oddHBand="1" w:evenHBand="0" w:firstRowFirstColumn="0" w:firstRowLastColumn="0" w:lastRowFirstColumn="0" w:lastRowLastColumn="0"/>
-            </w:pPr>
-            <w:r>
+              <w:rPr>
+                <w:lang w:val="es-ES"/>
+              </w:rPr>
+            </w:pPr>
+            <w:r>
+              <w:rPr>
+                <w:lang w:val="es-ES"/>
+              </w:rPr>
               <w:t>Almacenamiento de datos en el sistema</w:t>
             </w:r>
           </w:p>
@@ -4763,9 +6203,11 @@
             <w:pPr>
               <w:cnfStyle w:val="000000100000" w:firstRow="0" w:lastRow="0" w:firstColumn="0" w:lastColumn="0" w:oddVBand="0" w:evenVBand="0" w:oddHBand="1" w:evenHBand="0" w:firstRowFirstColumn="0" w:firstRowLastColumn="0" w:lastRowFirstColumn="0" w:lastRowLastColumn="0"/>
             </w:pPr>
+            <w:proofErr w:type="spellStart"/>
             <w:r>
               <w:t>Explotación</w:t>
             </w:r>
+            <w:proofErr w:type="spellEnd"/>
           </w:p>
         </w:tc>
         <w:tc>
@@ -4777,8 +6219,13 @@
               <w:cnfStyle w:val="000000100000" w:firstRow="0" w:lastRow="0" w:firstColumn="0" w:lastColumn="0" w:oddVBand="0" w:evenVBand="0" w:oddHBand="1" w:evenHBand="0" w:firstRowFirstColumn="0" w:firstRowLastColumn="0" w:lastRowFirstColumn="0" w:lastRowLastColumn="0"/>
             </w:pPr>
             <w:r>
-              <w:t>Base de datos</w:t>
-            </w:r>
+              <w:t xml:space="preserve">Base de </w:t>
+            </w:r>
+            <w:proofErr w:type="spellStart"/>
+            <w:r>
+              <w:t>datos</w:t>
+            </w:r>
+            <w:proofErr w:type="spellEnd"/>
           </w:p>
         </w:tc>
         <w:tc>
@@ -4788,8 +6235,14 @@
           <w:p>
             <w:pPr>
               <w:cnfStyle w:val="000000100000" w:firstRow="0" w:lastRow="0" w:firstColumn="0" w:lastColumn="0" w:oddVBand="0" w:evenVBand="0" w:oddHBand="1" w:evenHBand="0" w:firstRowFirstColumn="0" w:firstRowLastColumn="0" w:lastRowFirstColumn="0" w:lastRowLastColumn="0"/>
-            </w:pPr>
-            <w:r>
+              <w:rPr>
+                <w:lang w:val="es-ES"/>
+              </w:rPr>
+            </w:pPr>
+            <w:r>
+              <w:rPr>
+                <w:lang w:val="es-ES"/>
+              </w:rPr>
               <w:t>Almacenamiento correcto de los datos del usuario en el sistema.</w:t>
             </w:r>
           </w:p>
@@ -4803,8 +6256,21 @@
               <w:cnfStyle w:val="000000100000" w:firstRow="0" w:lastRow="0" w:firstColumn="0" w:lastColumn="0" w:oddVBand="0" w:evenVBand="0" w:oddHBand="1" w:evenHBand="0" w:firstRowFirstColumn="0" w:firstRowLastColumn="0" w:lastRowFirstColumn="0" w:lastRowLastColumn="0"/>
             </w:pPr>
             <w:r>
-              <w:t>Sin pérdida de información</w:t>
-            </w:r>
+              <w:t xml:space="preserve">Sin </w:t>
+            </w:r>
+            <w:proofErr w:type="spellStart"/>
+            <w:r>
+              <w:t>pérdida</w:t>
+            </w:r>
+            <w:proofErr w:type="spellEnd"/>
+            <w:r>
+              <w:t xml:space="preserve"> de </w:t>
+            </w:r>
+            <w:proofErr w:type="spellStart"/>
+            <w:r>
+              <w:t>información</w:t>
+            </w:r>
+            <w:proofErr w:type="spellEnd"/>
           </w:p>
         </w:tc>
         <w:tc>
@@ -4844,9 +6310,11 @@
             <w:pPr>
               <w:cnfStyle w:val="000000000000" w:firstRow="0" w:lastRow="0" w:firstColumn="0" w:lastColumn="0" w:oddVBand="0" w:evenVBand="0" w:oddHBand="0" w:evenHBand="0" w:firstRowFirstColumn="0" w:firstRowLastColumn="0" w:lastRowFirstColumn="0" w:lastRowLastColumn="0"/>
             </w:pPr>
+            <w:proofErr w:type="spellStart"/>
             <w:r>
               <w:t>Desarrollador</w:t>
             </w:r>
+            <w:proofErr w:type="spellEnd"/>
           </w:p>
         </w:tc>
         <w:tc>
@@ -4857,9 +6325,19 @@
             <w:pPr>
               <w:cnfStyle w:val="000000000000" w:firstRow="0" w:lastRow="0" w:firstColumn="0" w:lastColumn="0" w:oddVBand="0" w:evenVBand="0" w:oddHBand="0" w:evenHBand="0" w:firstRowFirstColumn="0" w:firstRowLastColumn="0" w:lastRowFirstColumn="0" w:lastRowLastColumn="0"/>
             </w:pPr>
-            <w:r>
-              <w:t>Pruebas del sistema</w:t>
-            </w:r>
+            <w:proofErr w:type="spellStart"/>
+            <w:r>
+              <w:t>Pruebas</w:t>
+            </w:r>
+            <w:proofErr w:type="spellEnd"/>
+            <w:r>
+              <w:t xml:space="preserve"> del </w:t>
+            </w:r>
+            <w:proofErr w:type="spellStart"/>
+            <w:r>
+              <w:t>sistema</w:t>
+            </w:r>
+            <w:proofErr w:type="spellEnd"/>
           </w:p>
         </w:tc>
         <w:tc>
@@ -4870,9 +6348,11 @@
             <w:pPr>
               <w:cnfStyle w:val="000000000000" w:firstRow="0" w:lastRow="0" w:firstColumn="0" w:lastColumn="0" w:oddVBand="0" w:evenVBand="0" w:oddHBand="0" w:evenHBand="0" w:firstRowFirstColumn="0" w:firstRowLastColumn="0" w:lastRowFirstColumn="0" w:lastRowLastColumn="0"/>
             </w:pPr>
+            <w:proofErr w:type="spellStart"/>
             <w:r>
               <w:t>Desarrollo</w:t>
             </w:r>
+            <w:proofErr w:type="spellEnd"/>
           </w:p>
         </w:tc>
         <w:tc>
@@ -4895,8 +6375,14 @@
           <w:p>
             <w:pPr>
               <w:cnfStyle w:val="000000000000" w:firstRow="0" w:lastRow="0" w:firstColumn="0" w:lastColumn="0" w:oddVBand="0" w:evenVBand="0" w:oddHBand="0" w:evenHBand="0" w:firstRowFirstColumn="0" w:firstRowLastColumn="0" w:lastRowFirstColumn="0" w:lastRowLastColumn="0"/>
-            </w:pPr>
-            <w:r>
+              <w:rPr>
+                <w:lang w:val="es-ES"/>
+              </w:rPr>
+            </w:pPr>
+            <w:r>
+              <w:rPr>
+                <w:lang w:val="es-ES"/>
+              </w:rPr>
               <w:t>Ejecución de pruebas del sistema</w:t>
             </w:r>
           </w:p>
@@ -4908,8 +6394,14 @@
           <w:p>
             <w:pPr>
               <w:cnfStyle w:val="000000000000" w:firstRow="0" w:lastRow="0" w:firstColumn="0" w:lastColumn="0" w:oddVBand="0" w:evenVBand="0" w:oddHBand="0" w:evenHBand="0" w:firstRowFirstColumn="0" w:firstRowLastColumn="0" w:lastRowFirstColumn="0" w:lastRowLastColumn="0"/>
-            </w:pPr>
-            <w:r>
+              <w:rPr>
+                <w:lang w:val="es-ES"/>
+              </w:rPr>
+            </w:pPr>
+            <w:r>
+              <w:rPr>
+                <w:lang w:val="es-ES"/>
+              </w:rPr>
               <w:t>Superación de las pruebas definidas para la aplicación</w:t>
             </w:r>
           </w:p>
@@ -4952,9 +6444,11 @@
             <w:pPr>
               <w:cnfStyle w:val="000000100000" w:firstRow="0" w:lastRow="0" w:firstColumn="0" w:lastColumn="0" w:oddVBand="0" w:evenVBand="0" w:oddHBand="1" w:evenHBand="0" w:firstRowFirstColumn="0" w:firstRowLastColumn="0" w:lastRowFirstColumn="0" w:lastRowLastColumn="0"/>
             </w:pPr>
+            <w:proofErr w:type="spellStart"/>
             <w:r>
               <w:t>Usuario</w:t>
             </w:r>
+            <w:proofErr w:type="spellEnd"/>
           </w:p>
         </w:tc>
         <w:tc>
@@ -4965,9 +6459,19 @@
             <w:pPr>
               <w:cnfStyle w:val="000000100000" w:firstRow="0" w:lastRow="0" w:firstColumn="0" w:lastColumn="0" w:oddVBand="0" w:evenVBand="0" w:oddHBand="1" w:evenHBand="0" w:firstRowFirstColumn="0" w:firstRowLastColumn="0" w:lastRowFirstColumn="0" w:lastRowLastColumn="0"/>
             </w:pPr>
-            <w:r>
-              <w:t>Utilización del sistema</w:t>
-            </w:r>
+            <w:proofErr w:type="spellStart"/>
+            <w:r>
+              <w:t>Utilización</w:t>
+            </w:r>
+            <w:proofErr w:type="spellEnd"/>
+            <w:r>
+              <w:t xml:space="preserve"> del </w:t>
+            </w:r>
+            <w:proofErr w:type="spellStart"/>
+            <w:r>
+              <w:t>sistema</w:t>
+            </w:r>
+            <w:proofErr w:type="spellEnd"/>
           </w:p>
         </w:tc>
         <w:tc>
@@ -4978,9 +6482,11 @@
             <w:pPr>
               <w:cnfStyle w:val="000000100000" w:firstRow="0" w:lastRow="0" w:firstColumn="0" w:lastColumn="0" w:oddVBand="0" w:evenVBand="0" w:oddHBand="1" w:evenHBand="0" w:firstRowFirstColumn="0" w:firstRowLastColumn="0" w:lastRowFirstColumn="0" w:lastRowLastColumn="0"/>
             </w:pPr>
+            <w:proofErr w:type="spellStart"/>
             <w:r>
               <w:t>Explotación</w:t>
             </w:r>
+            <w:proofErr w:type="spellEnd"/>
           </w:p>
         </w:tc>
         <w:tc>
@@ -5003,8 +6509,14 @@
           <w:p>
             <w:pPr>
               <w:cnfStyle w:val="000000100000" w:firstRow="0" w:lastRow="0" w:firstColumn="0" w:lastColumn="0" w:oddVBand="0" w:evenVBand="0" w:oddHBand="1" w:evenHBand="0" w:firstRowFirstColumn="0" w:firstRowLastColumn="0" w:lastRowFirstColumn="0" w:lastRowLastColumn="0"/>
-            </w:pPr>
-            <w:r>
+              <w:rPr>
+                <w:lang w:val="es-ES"/>
+              </w:rPr>
+            </w:pPr>
+            <w:r>
+              <w:rPr>
+                <w:lang w:val="es-ES"/>
+              </w:rPr>
               <w:t>El sistema será simple e intuitivo</w:t>
             </w:r>
           </w:p>
@@ -5016,8 +6528,14 @@
           <w:p>
             <w:pPr>
               <w:cnfStyle w:val="000000100000" w:firstRow="0" w:lastRow="0" w:firstColumn="0" w:lastColumn="0" w:oddVBand="0" w:evenVBand="0" w:oddHBand="1" w:evenHBand="0" w:firstRowFirstColumn="0" w:firstRowLastColumn="0" w:lastRowFirstColumn="0" w:lastRowLastColumn="0"/>
-            </w:pPr>
-            <w:r>
+              <w:rPr>
+                <w:lang w:val="es-ES"/>
+              </w:rPr>
+            </w:pPr>
+            <w:r>
+              <w:rPr>
+                <w:lang w:val="es-ES"/>
+              </w:rPr>
               <w:t>Tiempo de aprendizaje para la utilización del sistema &lt; 5 min</w:t>
             </w:r>
           </w:p>
@@ -5052,23 +6570,36 @@
       <w:pPr>
         <w:pStyle w:val="Heading1"/>
       </w:pPr>
-      <w:bookmarkStart w:id="16" w:name="_Toc413234330"/>
+      <w:bookmarkStart w:id="19" w:name="_Toc413238528"/>
       <w:r>
         <w:lastRenderedPageBreak/>
-        <w:t>VISTAS</w:t>
-      </w:r>
-      <w:bookmarkEnd w:id="16"/>
+        <w:t>V</w:t>
+      </w:r>
+      <w:r>
+        <w:t>istas</w:t>
+      </w:r>
+      <w:bookmarkEnd w:id="19"/>
     </w:p>
     <w:p/>
     <w:p>
       <w:pPr>
         <w:pStyle w:val="Heading2"/>
       </w:pPr>
-      <w:bookmarkStart w:id="17" w:name="_Toc413234331"/>
-      <w:r>
-        <w:t>Diagrama de paquetes</w:t>
-      </w:r>
-      <w:bookmarkEnd w:id="17"/>
+      <w:bookmarkStart w:id="20" w:name="_Toc413238529"/>
+      <w:proofErr w:type="spellStart"/>
+      <w:r>
+        <w:t>Diagrama</w:t>
+      </w:r>
+      <w:proofErr w:type="spellEnd"/>
+      <w:r>
+        <w:t xml:space="preserve"> de </w:t>
+      </w:r>
+      <w:proofErr w:type="spellStart"/>
+      <w:r>
+        <w:t>paquetes</w:t>
+      </w:r>
+      <w:bookmarkEnd w:id="20"/>
+      <w:proofErr w:type="spellEnd"/>
     </w:p>
     <w:p>
       <w:r>
@@ -5097,7 +6628,7 @@
                     <pic:cNvPicPr/>
                   </pic:nvPicPr>
                   <pic:blipFill>
-                    <a:blip r:embed="rId7">
+                    <a:blip r:embed="rId11">
                       <a:extLst>
                         <a:ext uri="{28A0092B-C50C-407E-A947-70E740481C1C}">
                           <a14:useLocalDpi xmlns:a14="http://schemas.microsoft.com/office/drawing/2010/main" val="0"/>
@@ -5180,12 +6711,22 @@
       <w:pPr>
         <w:pStyle w:val="Heading2"/>
       </w:pPr>
-      <w:bookmarkStart w:id="18" w:name="_Toc413234332"/>
+      <w:bookmarkStart w:id="21" w:name="_Toc413238530"/>
+      <w:proofErr w:type="spellStart"/>
       <w:r>
         <w:lastRenderedPageBreak/>
-        <w:t>Diagrama de clases</w:t>
-      </w:r>
-      <w:bookmarkEnd w:id="18"/>
+        <w:t>Diagrama</w:t>
+      </w:r>
+      <w:proofErr w:type="spellEnd"/>
+      <w:r>
+        <w:t xml:space="preserve"> de </w:t>
+      </w:r>
+      <w:proofErr w:type="spellStart"/>
+      <w:r>
+        <w:t>clases</w:t>
+      </w:r>
+      <w:bookmarkEnd w:id="21"/>
+      <w:proofErr w:type="spellEnd"/>
     </w:p>
     <w:p>
       <w:r>
@@ -5218,7 +6759,7 @@
                     </pic:cNvPicPr>
                   </pic:nvPicPr>
                   <pic:blipFill>
-                    <a:blip r:embed="rId8">
+                    <a:blip r:embed="rId12">
                       <a:extLst>
                         <a:ext uri="{28A0092B-C50C-407E-A947-70E740481C1C}">
                           <a14:useLocalDpi xmlns:a14="http://schemas.microsoft.com/office/drawing/2010/main" val="0"/>
@@ -5265,6 +6806,161 @@
     </w:sectPr>
   </w:body>
 </w:document>
+</file>
+
+<file path=word/endnotes.xml><?xml version="1.0" encoding="utf-8"?>
+<w:endnotes xmlns:wpc="http://schemas.microsoft.com/office/word/2010/wordprocessingCanvas" xmlns:mc="http://schemas.openxmlformats.org/markup-compatibility/2006" xmlns:o="urn:schemas-microsoft-com:office:office" xmlns:r="http://schemas.openxmlformats.org/officeDocument/2006/relationships" xmlns:m="http://schemas.openxmlformats.org/officeDocument/2006/math" xmlns:v="urn:schemas-microsoft-com:vml" xmlns:wp14="http://schemas.microsoft.com/office/word/2010/wordprocessingDrawing" xmlns:wp="http://schemas.openxmlformats.org/drawingml/2006/wordprocessingDrawing" xmlns:w10="urn:schemas-microsoft-com:office:word" xmlns:w="http://schemas.openxmlformats.org/wordprocessingml/2006/main" xmlns:w14="http://schemas.microsoft.com/office/word/2010/wordml" xmlns:wpg="http://schemas.microsoft.com/office/word/2010/wordprocessingGroup" xmlns:wpi="http://schemas.microsoft.com/office/word/2010/wordprocessingInk" xmlns:wne="http://schemas.microsoft.com/office/word/2006/wordml" xmlns:wps="http://schemas.microsoft.com/office/word/2010/wordprocessingShape" mc:Ignorable="w14 wp14">
+  <w:endnote w:type="separator" w:id="-1">
+    <w:p>
+      <w:pPr>
+        <w:spacing w:after="0" w:line="240" w:lineRule="auto"/>
+      </w:pPr>
+      <w:r>
+        <w:separator/>
+      </w:r>
+    </w:p>
+  </w:endnote>
+  <w:endnote w:type="continuationSeparator" w:id="0">
+    <w:p>
+      <w:pPr>
+        <w:spacing w:after="0" w:line="240" w:lineRule="auto"/>
+      </w:pPr>
+      <w:r>
+        <w:continuationSeparator/>
+      </w:r>
+    </w:p>
+  </w:endnote>
+</w:endnotes>
+</file>
+
+<file path=word/footer1.xml><?xml version="1.0" encoding="utf-8"?>
+<w:ftr xmlns:wpc="http://schemas.microsoft.com/office/word/2010/wordprocessingCanvas" xmlns:mc="http://schemas.openxmlformats.org/markup-compatibility/2006" xmlns:o="urn:schemas-microsoft-com:office:office" xmlns:r="http://schemas.openxmlformats.org/officeDocument/2006/relationships" xmlns:m="http://schemas.openxmlformats.org/officeDocument/2006/math" xmlns:v="urn:schemas-microsoft-com:vml" xmlns:wp14="http://schemas.microsoft.com/office/word/2010/wordprocessingDrawing" xmlns:wp="http://schemas.openxmlformats.org/drawingml/2006/wordprocessingDrawing" xmlns:w10="urn:schemas-microsoft-com:office:word" xmlns:w="http://schemas.openxmlformats.org/wordprocessingml/2006/main" xmlns:w14="http://schemas.microsoft.com/office/word/2010/wordml" xmlns:wpg="http://schemas.microsoft.com/office/word/2010/wordprocessingGroup" xmlns:wpi="http://schemas.microsoft.com/office/word/2010/wordprocessingInk" xmlns:wne="http://schemas.microsoft.com/office/word/2006/wordml" xmlns:wps="http://schemas.microsoft.com/office/word/2010/wordprocessingShape" mc:Ignorable="w14 wp14">
+  <w:sdt>
+    <w:sdtPr>
+      <w:id w:val="1696963625"/>
+      <w:docPartObj>
+        <w:docPartGallery w:val="Page Numbers (Bottom of Page)"/>
+        <w:docPartUnique/>
+      </w:docPartObj>
+    </w:sdtPr>
+    <w:sdtEndPr>
+      <w:rPr>
+        <w:noProof/>
+      </w:rPr>
+    </w:sdtEndPr>
+    <w:sdtContent>
+      <w:p>
+        <w:pPr>
+          <w:pStyle w:val="Footer"/>
+          <w:jc w:val="right"/>
+        </w:pPr>
+        <w:r>
+          <w:fldChar w:fldCharType="begin"/>
+        </w:r>
+        <w:r>
+          <w:instrText xml:space="preserve"> PAGE   \* MERGEFORMAT </w:instrText>
+        </w:r>
+        <w:r>
+          <w:fldChar w:fldCharType="separate"/>
+        </w:r>
+        <w:r>
+          <w:rPr>
+            <w:noProof/>
+          </w:rPr>
+          <w:t>2</w:t>
+        </w:r>
+        <w:r>
+          <w:rPr>
+            <w:noProof/>
+          </w:rPr>
+          <w:fldChar w:fldCharType="end"/>
+        </w:r>
+      </w:p>
+    </w:sdtContent>
+  </w:sdt>
+  <w:p>
+    <w:pPr>
+      <w:pStyle w:val="Footer"/>
+    </w:pPr>
+  </w:p>
+</w:ftr>
+</file>
+
+<file path=word/footer2.xml><?xml version="1.0" encoding="utf-8"?>
+<w:ftr xmlns:wpc="http://schemas.microsoft.com/office/word/2010/wordprocessingCanvas" xmlns:mc="http://schemas.openxmlformats.org/markup-compatibility/2006" xmlns:o="urn:schemas-microsoft-com:office:office" xmlns:r="http://schemas.openxmlformats.org/officeDocument/2006/relationships" xmlns:m="http://schemas.openxmlformats.org/officeDocument/2006/math" xmlns:v="urn:schemas-microsoft-com:vml" xmlns:wp14="http://schemas.microsoft.com/office/word/2010/wordprocessingDrawing" xmlns:wp="http://schemas.openxmlformats.org/drawingml/2006/wordprocessingDrawing" xmlns:w10="urn:schemas-microsoft-com:office:word" xmlns:w="http://schemas.openxmlformats.org/wordprocessingml/2006/main" xmlns:w14="http://schemas.microsoft.com/office/word/2010/wordml" xmlns:wpg="http://schemas.microsoft.com/office/word/2010/wordprocessingGroup" xmlns:wpi="http://schemas.microsoft.com/office/word/2010/wordprocessingInk" xmlns:wne="http://schemas.microsoft.com/office/word/2006/wordml" xmlns:wps="http://schemas.microsoft.com/office/word/2010/wordprocessingShape" mc:Ignorable="w14 wp14">
+  <w:sdt>
+    <w:sdtPr>
+      <w:id w:val="-2104556298"/>
+      <w:docPartObj>
+        <w:docPartGallery w:val="Page Numbers (Bottom of Page)"/>
+        <w:docPartUnique/>
+      </w:docPartObj>
+    </w:sdtPr>
+    <w:sdtEndPr>
+      <w:rPr>
+        <w:noProof/>
+      </w:rPr>
+    </w:sdtEndPr>
+    <w:sdtContent>
+      <w:p>
+        <w:pPr>
+          <w:pStyle w:val="Footer"/>
+        </w:pPr>
+        <w:r>
+          <w:fldChar w:fldCharType="begin"/>
+        </w:r>
+        <w:r>
+          <w:instrText xml:space="preserve"> PAGE   \* MERGEFORMAT </w:instrText>
+        </w:r>
+        <w:r>
+          <w:fldChar w:fldCharType="separate"/>
+        </w:r>
+        <w:r>
+          <w:rPr>
+            <w:noProof/>
+          </w:rPr>
+          <w:t>9</w:t>
+        </w:r>
+        <w:r>
+          <w:rPr>
+            <w:noProof/>
+          </w:rPr>
+          <w:fldChar w:fldCharType="end"/>
+        </w:r>
+      </w:p>
+    </w:sdtContent>
+  </w:sdt>
+  <w:p>
+    <w:pPr>
+      <w:pStyle w:val="Footer"/>
+    </w:pPr>
+  </w:p>
+</w:ftr>
+</file>
+
+<file path=word/footnotes.xml><?xml version="1.0" encoding="utf-8"?>
+<w:footnotes xmlns:wpc="http://schemas.microsoft.com/office/word/2010/wordprocessingCanvas" xmlns:mc="http://schemas.openxmlformats.org/markup-compatibility/2006" xmlns:o="urn:schemas-microsoft-com:office:office" xmlns:r="http://schemas.openxmlformats.org/officeDocument/2006/relationships" xmlns:m="http://schemas.openxmlformats.org/officeDocument/2006/math" xmlns:v="urn:schemas-microsoft-com:vml" xmlns:wp14="http://schemas.microsoft.com/office/word/2010/wordprocessingDrawing" xmlns:wp="http://schemas.openxmlformats.org/drawingml/2006/wordprocessingDrawing" xmlns:w10="urn:schemas-microsoft-com:office:word" xmlns:w="http://schemas.openxmlformats.org/wordprocessingml/2006/main" xmlns:w14="http://schemas.microsoft.com/office/word/2010/wordml" xmlns:wpg="http://schemas.microsoft.com/office/word/2010/wordprocessingGroup" xmlns:wpi="http://schemas.microsoft.com/office/word/2010/wordprocessingInk" xmlns:wne="http://schemas.microsoft.com/office/word/2006/wordml" xmlns:wps="http://schemas.microsoft.com/office/word/2010/wordprocessingShape" mc:Ignorable="w14 wp14">
+  <w:footnote w:type="separator" w:id="-1">
+    <w:p>
+      <w:pPr>
+        <w:spacing w:after="0" w:line="240" w:lineRule="auto"/>
+      </w:pPr>
+      <w:r>
+        <w:separator/>
+      </w:r>
+    </w:p>
+  </w:footnote>
+  <w:footnote w:type="continuationSeparator" w:id="0">
+    <w:p>
+      <w:pPr>
+        <w:spacing w:after="0" w:line="240" w:lineRule="auto"/>
+      </w:pPr>
+      <w:r>
+        <w:continuationSeparator/>
+      </w:r>
+    </w:p>
+  </w:footnote>
+</w:footnotes>
 </file>
 
 <file path=word/styles.xml><?xml version="1.0" encoding="utf-8"?>
@@ -5937,6 +7633,50 @@
       <w:spacing w:after="100"/>
       <w:ind w:left="220"/>
     </w:pPr>
+  </w:style>
+  <w:style w:type="paragraph" w:styleId="Header">
+    <w:name w:val="header"/>
+    <w:basedOn w:val="Normal"/>
+    <w:link w:val="HeaderChar"/>
+    <w:uiPriority w:val="99"/>
+    <w:unhideWhenUsed/>
+    <w:rsid w:val="00BA478C"/>
+    <w:pPr>
+      <w:tabs>
+        <w:tab w:val="center" w:pos="4419"/>
+        <w:tab w:val="right" w:pos="8838"/>
+      </w:tabs>
+      <w:spacing w:after="0" w:line="240" w:lineRule="auto"/>
+    </w:pPr>
+  </w:style>
+  <w:style w:type="character" w:customStyle="1" w:styleId="HeaderChar">
+    <w:name w:val="Header Char"/>
+    <w:basedOn w:val="DefaultParagraphFont"/>
+    <w:link w:val="Header"/>
+    <w:uiPriority w:val="99"/>
+    <w:rsid w:val="00BA478C"/>
+  </w:style>
+  <w:style w:type="paragraph" w:styleId="Footer">
+    <w:name w:val="footer"/>
+    <w:basedOn w:val="Normal"/>
+    <w:link w:val="FooterChar"/>
+    <w:uiPriority w:val="99"/>
+    <w:unhideWhenUsed/>
+    <w:rsid w:val="00BA478C"/>
+    <w:pPr>
+      <w:tabs>
+        <w:tab w:val="center" w:pos="4419"/>
+        <w:tab w:val="right" w:pos="8838"/>
+      </w:tabs>
+      <w:spacing w:after="0" w:line="240" w:lineRule="auto"/>
+    </w:pPr>
+  </w:style>
+  <w:style w:type="character" w:customStyle="1" w:styleId="FooterChar">
+    <w:name w:val="Footer Char"/>
+    <w:basedOn w:val="DefaultParagraphFont"/>
+    <w:link w:val="Footer"/>
+    <w:uiPriority w:val="99"/>
+    <w:rsid w:val="00BA478C"/>
   </w:style>
 </w:styles>
 </file>
@@ -6612,6 +8352,50 @@
       <w:ind w:left="220"/>
     </w:pPr>
   </w:style>
+  <w:style w:type="paragraph" w:styleId="Header">
+    <w:name w:val="header"/>
+    <w:basedOn w:val="Normal"/>
+    <w:link w:val="HeaderChar"/>
+    <w:uiPriority w:val="99"/>
+    <w:unhideWhenUsed/>
+    <w:rsid w:val="00BA478C"/>
+    <w:pPr>
+      <w:tabs>
+        <w:tab w:val="center" w:pos="4419"/>
+        <w:tab w:val="right" w:pos="8838"/>
+      </w:tabs>
+      <w:spacing w:after="0" w:line="240" w:lineRule="auto"/>
+    </w:pPr>
+  </w:style>
+  <w:style w:type="character" w:customStyle="1" w:styleId="HeaderChar">
+    <w:name w:val="Header Char"/>
+    <w:basedOn w:val="DefaultParagraphFont"/>
+    <w:link w:val="Header"/>
+    <w:uiPriority w:val="99"/>
+    <w:rsid w:val="00BA478C"/>
+  </w:style>
+  <w:style w:type="paragraph" w:styleId="Footer">
+    <w:name w:val="footer"/>
+    <w:basedOn w:val="Normal"/>
+    <w:link w:val="FooterChar"/>
+    <w:uiPriority w:val="99"/>
+    <w:unhideWhenUsed/>
+    <w:rsid w:val="00BA478C"/>
+    <w:pPr>
+      <w:tabs>
+        <w:tab w:val="center" w:pos="4419"/>
+        <w:tab w:val="right" w:pos="8838"/>
+      </w:tabs>
+      <w:spacing w:after="0" w:line="240" w:lineRule="auto"/>
+    </w:pPr>
+  </w:style>
+  <w:style w:type="character" w:customStyle="1" w:styleId="FooterChar">
+    <w:name w:val="Footer Char"/>
+    <w:basedOn w:val="DefaultParagraphFont"/>
+    <w:link w:val="Footer"/>
+    <w:uiPriority w:val="99"/>
+    <w:rsid w:val="00BA478C"/>
+  </w:style>
 </w:styles>
 </file>
 
@@ -6646,8 +8430,9 @@
     <w:panose1 w:val="020B0604030504040204"/>
     <w:charset w:val="00"/>
     <w:family w:val="swiss"/>
+    <w:notTrueType/>
     <w:pitch w:val="variable"/>
-    <w:sig w:usb0="E1002EFF" w:usb1="C000605B" w:usb2="00000029" w:usb3="00000000" w:csb0="000101FF" w:csb1="00000000"/>
+    <w:sig w:usb0="00000003" w:usb1="00000000" w:usb2="00000000" w:usb3="00000000" w:csb0="00000001" w:csb1="00000000"/>
   </w:font>
   <w:font w:name="Helvetica">
     <w:panose1 w:val="020B0604020202020204"/>
@@ -6671,8 +8456,10 @@
   </w:compat>
   <w:rsids>
     <w:rsidRoot w:val="00E651C7"/>
+    <w:rsid w:val="00276FBD"/>
     <w:rsid w:val="003D3375"/>
     <w:rsid w:val="00B6103E"/>
+    <w:rsid w:val="00BB79D6"/>
     <w:rsid w:val="00E651C7"/>
     <w:rsid w:val="00F509A6"/>
   </w:rsids>
@@ -6903,6 +8690,48 @@
   <w:style w:type="paragraph" w:customStyle="1" w:styleId="9D156BF36FF84AC5BB753CF5BC8F4B48">
     <w:name w:val="9D156BF36FF84AC5BB753CF5BC8F4B48"/>
     <w:rsid w:val="00E651C7"/>
+  </w:style>
+  <w:style w:type="paragraph" w:customStyle="1" w:styleId="7456EBFC5BCB40978AE8839DE576F032">
+    <w:name w:val="7456EBFC5BCB40978AE8839DE576F032"/>
+    <w:rsid w:val="00BB79D6"/>
+    <w:rPr>
+      <w:lang w:val="en-US" w:eastAsia="en-US"/>
+    </w:rPr>
+  </w:style>
+  <w:style w:type="paragraph" w:customStyle="1" w:styleId="E647AEFA05754F0C997236627A3A1E2D">
+    <w:name w:val="E647AEFA05754F0C997236627A3A1E2D"/>
+    <w:rsid w:val="00BB79D6"/>
+    <w:rPr>
+      <w:lang w:val="en-US" w:eastAsia="en-US"/>
+    </w:rPr>
+  </w:style>
+  <w:style w:type="paragraph" w:customStyle="1" w:styleId="AC7584C108124D97A585F215F47CC12F">
+    <w:name w:val="AC7584C108124D97A585F215F47CC12F"/>
+    <w:rsid w:val="00BB79D6"/>
+    <w:rPr>
+      <w:lang w:val="en-US" w:eastAsia="en-US"/>
+    </w:rPr>
+  </w:style>
+  <w:style w:type="paragraph" w:customStyle="1" w:styleId="A601E48C1DE048A58A8FC0B00EFBAF83">
+    <w:name w:val="A601E48C1DE048A58A8FC0B00EFBAF83"/>
+    <w:rsid w:val="00BB79D6"/>
+    <w:rPr>
+      <w:lang w:val="en-US" w:eastAsia="en-US"/>
+    </w:rPr>
+  </w:style>
+  <w:style w:type="paragraph" w:customStyle="1" w:styleId="177E4CC16A46479A90CB0AA45A00A7DC">
+    <w:name w:val="177E4CC16A46479A90CB0AA45A00A7DC"/>
+    <w:rsid w:val="00BB79D6"/>
+    <w:rPr>
+      <w:lang w:val="en-US" w:eastAsia="en-US"/>
+    </w:rPr>
+  </w:style>
+  <w:style w:type="paragraph" w:customStyle="1" w:styleId="850F33AF19A74E5BB3F6E48A12AA8188">
+    <w:name w:val="850F33AF19A74E5BB3F6E48A12AA8188"/>
+    <w:rsid w:val="00BB79D6"/>
+    <w:rPr>
+      <w:lang w:val="en-US" w:eastAsia="en-US"/>
+    </w:rPr>
   </w:style>
 </w:styles>
 </file>
@@ -7410,7 +9239,7 @@
 </file>
 
 <file path=customXml/itemProps2.xml><?xml version="1.0" encoding="utf-8"?>
-<ds:datastoreItem xmlns:ds="http://schemas.openxmlformats.org/officeDocument/2006/customXml" ds:itemID="{26183E1B-CA32-457E-8378-BC88FF2204AE}">
+<ds:datastoreItem xmlns:ds="http://schemas.openxmlformats.org/officeDocument/2006/customXml" ds:itemID="{6FD84B12-833C-4B2F-B37B-3FA1AF12D8CB}">
   <ds:schemaRefs>
     <ds:schemaRef ds:uri="http://schemas.openxmlformats.org/officeDocument/2006/bibliography"/>
   </ds:schemaRefs>

</xml_diff>